<commit_message>
modul python part 1
</commit_message>
<xml_diff>
--- a/modul andri/Python/Belajar Python Dasar - Part 1/Belajar Python Dasar - Part 1.docx
+++ b/modul andri/Python/Belajar Python Dasar - Part 1/Belajar Python Dasar - Part 1.docx
@@ -2,100 +2,769 @@
 <file path=word/document.xml><?xml version="1.0" encoding="utf-8"?>
 <w:document xmlns:wpc="http://schemas.microsoft.com/office/word/2010/wordprocessingCanvas" xmlns:cx="http://schemas.microsoft.com/office/drawing/2014/chartex" xmlns:cx1="http://schemas.microsoft.com/office/drawing/2015/9/8/chartex" xmlns:cx2="http://schemas.microsoft.com/office/drawing/2015/10/21/chartex" xmlns:cx3="http://schemas.microsoft.com/office/drawing/2016/5/9/chartex" xmlns:cx4="http://schemas.microsoft.com/office/drawing/2016/5/10/chartex" xmlns:cx5="http://schemas.microsoft.com/office/drawing/2016/5/11/chartex" xmlns:cx6="http://schemas.microsoft.com/office/drawing/2016/5/12/chartex" xmlns:cx7="http://schemas.microsoft.com/office/drawing/2016/5/13/chartex" xmlns:cx8="http://schemas.microsoft.com/office/drawing/2016/5/14/chartex" xmlns:mc="http://schemas.openxmlformats.org/markup-compatibility/2006" xmlns:aink="http://schemas.microsoft.com/office/drawing/2016/ink" xmlns:am3d="http://schemas.microsoft.com/office/drawing/2017/model3d" xmlns:o="urn:schemas-microsoft-com:office:office" xmlns:oel="http://schemas.microsoft.com/office/2019/extlst" xmlns:r="http://schemas.openxmlformats.org/officeDocument/2006/relationships" xmlns:m="http://schemas.openxmlformats.org/officeDocument/2006/math" xmlns:v="urn:schemas-microsoft-com:vml" xmlns:wp14="http://schemas.microsoft.com/office/word/2010/wordprocessingDrawing" xmlns:wp="http://schemas.openxmlformats.org/drawingml/2006/wordprocessingDrawing" xmlns:w10="urn:schemas-microsoft-com:office:word" xmlns:w="http://schemas.openxmlformats.org/wordprocessingml/2006/main" xmlns:w14="http://schemas.microsoft.com/office/word/2010/wordml" xmlns:w15="http://schemas.microsoft.com/office/word/2012/wordml" xmlns:w16cex="http://schemas.microsoft.com/office/word/2018/wordml/cex" xmlns:w16cid="http://schemas.microsoft.com/office/word/2016/wordml/cid" xmlns:w16="http://schemas.microsoft.com/office/word/2018/wordml" xmlns:w16sdtdh="http://schemas.microsoft.com/office/word/2020/wordml/sdtdatahash" xmlns:w16se="http://schemas.microsoft.com/office/word/2015/wordml/symex" xmlns:wpg="http://schemas.microsoft.com/office/word/2010/wordprocessingGroup" xmlns:wpi="http://schemas.microsoft.com/office/word/2010/wordprocessingInk" xmlns:wne="http://schemas.microsoft.com/office/word/2006/wordml" xmlns:wps="http://schemas.microsoft.com/office/word/2010/wordprocessingShape" mc:Ignorable="w14 w15 w16se w16cid w16 w16cex w16sdtdh wp14">
   <w:body>
+    <w:sdt>
+      <w:sdtPr>
+        <w:id w:val="1862936641"/>
+        <w:docPartObj>
+          <w:docPartGallery w:val="Table of Contents"/>
+          <w:docPartUnique/>
+        </w:docPartObj>
+      </w:sdtPr>
+      <w:sdtEndPr>
+        <w:rPr>
+          <w:rFonts w:asciiTheme="minorHAnsi" w:eastAsiaTheme="minorEastAsia" w:hAnsiTheme="minorHAnsi" w:cstheme="minorBidi"/>
+          <w:b/>
+          <w:bCs/>
+          <w:color w:val="auto"/>
+          <w:sz w:val="22"/>
+          <w:szCs w:val="22"/>
+          <w:lang w:val="en-ID"/>
+        </w:rPr>
+      </w:sdtEndPr>
+      <w:sdtContent>
+        <w:p>
+          <w:pPr>
+            <w:pStyle w:val="TOCHeading"/>
+            <w:spacing w:line="360" w:lineRule="auto"/>
+            <w:rPr>
+              <w:rFonts w:ascii="Calibri" w:hAnsi="Calibri" w:cs="Calibri"/>
+              <w:b/>
+              <w:bCs/>
+              <w:color w:val="auto"/>
+              <w:sz w:val="24"/>
+              <w:szCs w:val="24"/>
+              <w:lang w:val="en-US"/>
+            </w:rPr>
+          </w:pPr>
+          <w:r>
+            <w:rPr>
+              <w:rFonts w:ascii="Calibri" w:hAnsi="Calibri" w:cs="Calibri"/>
+              <w:b/>
+              <w:bCs/>
+              <w:color w:val="auto"/>
+              <w:sz w:val="24"/>
+              <w:szCs w:val="24"/>
+              <w:lang w:val="en-US"/>
+            </w:rPr>
+            <w:t>Daftar Isi</w:t>
+          </w:r>
+        </w:p>
+        <w:p>
+          <w:pPr>
+            <w:pStyle w:val="TOC1"/>
+            <w:tabs>
+              <w:tab w:val="left" w:pos="440"/>
+              <w:tab w:val="right" w:leader="dot" w:pos="9016"/>
+            </w:tabs>
+            <w:spacing w:line="360" w:lineRule="auto"/>
+            <w:rPr>
+              <w:rFonts w:cstheme="minorBidi"/>
+              <w:noProof/>
+            </w:rPr>
+          </w:pPr>
+          <w:r>
+            <w:fldChar w:fldCharType="begin"/>
+          </w:r>
+          <w:r>
+            <w:instrText xml:space="preserve"> TOC \o "1-3" \h \z \u </w:instrText>
+          </w:r>
+          <w:r>
+            <w:fldChar w:fldCharType="separate"/>
+          </w:r>
+          <w:hyperlink w:anchor="_Toc128204264" w:history="1">
+            <w:r>
+              <w:rPr>
+                <w:rStyle w:val="Hyperlink"/>
+                <w:noProof/>
+              </w:rPr>
+              <w:t>A.</w:t>
+            </w:r>
+            <w:r>
+              <w:rPr>
+                <w:rFonts w:cstheme="minorBidi"/>
+                <w:noProof/>
+              </w:rPr>
+              <w:tab/>
+            </w:r>
+            <w:r>
+              <w:rPr>
+                <w:rStyle w:val="Hyperlink"/>
+                <w:noProof/>
+              </w:rPr>
+              <w:t>Apa itu Python?</w:t>
+            </w:r>
+            <w:r>
+              <w:rPr>
+                <w:noProof/>
+                <w:webHidden/>
+              </w:rPr>
+              <w:tab/>
+            </w:r>
+            <w:r>
+              <w:rPr>
+                <w:noProof/>
+                <w:webHidden/>
+              </w:rPr>
+              <w:fldChar w:fldCharType="begin"/>
+            </w:r>
+            <w:r>
+              <w:rPr>
+                <w:noProof/>
+                <w:webHidden/>
+              </w:rPr>
+              <w:instrText xml:space="preserve"> PAGEREF _Toc128204264 \h </w:instrText>
+            </w:r>
+            <w:r>
+              <w:rPr>
+                <w:noProof/>
+                <w:webHidden/>
+              </w:rPr>
+            </w:r>
+            <w:r>
+              <w:rPr>
+                <w:noProof/>
+                <w:webHidden/>
+              </w:rPr>
+              <w:fldChar w:fldCharType="separate"/>
+            </w:r>
+            <w:r>
+              <w:rPr>
+                <w:noProof/>
+                <w:webHidden/>
+              </w:rPr>
+              <w:t>1</w:t>
+            </w:r>
+            <w:r>
+              <w:rPr>
+                <w:noProof/>
+                <w:webHidden/>
+              </w:rPr>
+              <w:fldChar w:fldCharType="end"/>
+            </w:r>
+          </w:hyperlink>
+        </w:p>
+        <w:p>
+          <w:pPr>
+            <w:pStyle w:val="TOC1"/>
+            <w:tabs>
+              <w:tab w:val="left" w:pos="440"/>
+              <w:tab w:val="right" w:leader="dot" w:pos="9016"/>
+            </w:tabs>
+            <w:spacing w:line="360" w:lineRule="auto"/>
+            <w:rPr>
+              <w:rFonts w:cstheme="minorBidi"/>
+              <w:noProof/>
+            </w:rPr>
+          </w:pPr>
+          <w:hyperlink w:anchor="_Toc128204265" w:history="1">
+            <w:r>
+              <w:rPr>
+                <w:rStyle w:val="Hyperlink"/>
+                <w:noProof/>
+              </w:rPr>
+              <w:t>B.</w:t>
+            </w:r>
+            <w:r>
+              <w:rPr>
+                <w:rFonts w:cstheme="minorBidi"/>
+                <w:noProof/>
+              </w:rPr>
+              <w:tab/>
+            </w:r>
+            <w:r>
+              <w:rPr>
+                <w:rStyle w:val="Hyperlink"/>
+                <w:noProof/>
+              </w:rPr>
+              <w:t>Kenapa belajar Python?</w:t>
+            </w:r>
+            <w:r>
+              <w:rPr>
+                <w:noProof/>
+                <w:webHidden/>
+              </w:rPr>
+              <w:tab/>
+            </w:r>
+            <w:r>
+              <w:rPr>
+                <w:noProof/>
+                <w:webHidden/>
+              </w:rPr>
+              <w:fldChar w:fldCharType="begin"/>
+            </w:r>
+            <w:r>
+              <w:rPr>
+                <w:noProof/>
+                <w:webHidden/>
+              </w:rPr>
+              <w:instrText xml:space="preserve"> PAGEREF _Toc128204265 \h </w:instrText>
+            </w:r>
+            <w:r>
+              <w:rPr>
+                <w:noProof/>
+                <w:webHidden/>
+              </w:rPr>
+            </w:r>
+            <w:r>
+              <w:rPr>
+                <w:noProof/>
+                <w:webHidden/>
+              </w:rPr>
+              <w:fldChar w:fldCharType="separate"/>
+            </w:r>
+            <w:r>
+              <w:rPr>
+                <w:noProof/>
+                <w:webHidden/>
+              </w:rPr>
+              <w:t>1</w:t>
+            </w:r>
+            <w:r>
+              <w:rPr>
+                <w:noProof/>
+                <w:webHidden/>
+              </w:rPr>
+              <w:fldChar w:fldCharType="end"/>
+            </w:r>
+          </w:hyperlink>
+        </w:p>
+        <w:p>
+          <w:pPr>
+            <w:pStyle w:val="TOC1"/>
+            <w:tabs>
+              <w:tab w:val="left" w:pos="440"/>
+              <w:tab w:val="right" w:leader="dot" w:pos="9016"/>
+            </w:tabs>
+            <w:spacing w:line="360" w:lineRule="auto"/>
+            <w:rPr>
+              <w:rFonts w:cstheme="minorBidi"/>
+              <w:noProof/>
+            </w:rPr>
+          </w:pPr>
+          <w:hyperlink w:anchor="_Toc128204266" w:history="1">
+            <w:r>
+              <w:rPr>
+                <w:rStyle w:val="Hyperlink"/>
+                <w:noProof/>
+                <w:lang w:val="en-US"/>
+              </w:rPr>
+              <w:t>C.</w:t>
+            </w:r>
+            <w:r>
+              <w:rPr>
+                <w:rFonts w:cstheme="minorBidi"/>
+                <w:noProof/>
+              </w:rPr>
+              <w:tab/>
+            </w:r>
+            <w:r>
+              <w:rPr>
+                <w:rStyle w:val="Hyperlink"/>
+                <w:noProof/>
+                <w:lang w:val="en-US"/>
+              </w:rPr>
+              <w:t>Apa saja alat-alat yang diperlukan untuk belajar Python?</w:t>
+            </w:r>
+            <w:r>
+              <w:rPr>
+                <w:noProof/>
+                <w:webHidden/>
+              </w:rPr>
+              <w:tab/>
+            </w:r>
+            <w:r>
+              <w:rPr>
+                <w:noProof/>
+                <w:webHidden/>
+              </w:rPr>
+              <w:fldChar w:fldCharType="begin"/>
+            </w:r>
+            <w:r>
+              <w:rPr>
+                <w:noProof/>
+                <w:webHidden/>
+              </w:rPr>
+              <w:instrText xml:space="preserve"> PAGEREF _Toc128204266 \h </w:instrText>
+            </w:r>
+            <w:r>
+              <w:rPr>
+                <w:noProof/>
+                <w:webHidden/>
+              </w:rPr>
+            </w:r>
+            <w:r>
+              <w:rPr>
+                <w:noProof/>
+                <w:webHidden/>
+              </w:rPr>
+              <w:fldChar w:fldCharType="separate"/>
+            </w:r>
+            <w:r>
+              <w:rPr>
+                <w:noProof/>
+                <w:webHidden/>
+              </w:rPr>
+              <w:t>2</w:t>
+            </w:r>
+            <w:r>
+              <w:rPr>
+                <w:noProof/>
+                <w:webHidden/>
+              </w:rPr>
+              <w:fldChar w:fldCharType="end"/>
+            </w:r>
+          </w:hyperlink>
+        </w:p>
+        <w:p>
+          <w:pPr>
+            <w:pStyle w:val="TOC1"/>
+            <w:tabs>
+              <w:tab w:val="left" w:pos="440"/>
+              <w:tab w:val="right" w:leader="dot" w:pos="9016"/>
+            </w:tabs>
+            <w:spacing w:line="360" w:lineRule="auto"/>
+            <w:rPr>
+              <w:rFonts w:cstheme="minorBidi"/>
+              <w:noProof/>
+            </w:rPr>
+          </w:pPr>
+          <w:hyperlink w:anchor="_Toc128204267" w:history="1">
+            <w:r>
+              <w:rPr>
+                <w:rStyle w:val="Hyperlink"/>
+                <w:noProof/>
+              </w:rPr>
+              <w:t>D.</w:t>
+            </w:r>
+            <w:r>
+              <w:rPr>
+                <w:rFonts w:cstheme="minorBidi"/>
+                <w:noProof/>
+              </w:rPr>
+              <w:tab/>
+            </w:r>
+            <w:r>
+              <w:rPr>
+                <w:rStyle w:val="Hyperlink"/>
+                <w:noProof/>
+              </w:rPr>
+              <w:t xml:space="preserve">Bagaimana cara membuat program </w:t>
+            </w:r>
+            <w:r>
+              <w:rPr>
+                <w:rStyle w:val="Hyperlink"/>
+                <w:noProof/>
+                <w:lang w:val="en-US"/>
+              </w:rPr>
+              <w:t>P</w:t>
+            </w:r>
+            <w:r>
+              <w:rPr>
+                <w:rStyle w:val="Hyperlink"/>
+                <w:noProof/>
+              </w:rPr>
+              <w:t>ython?</w:t>
+            </w:r>
+            <w:r>
+              <w:rPr>
+                <w:noProof/>
+                <w:webHidden/>
+              </w:rPr>
+              <w:tab/>
+            </w:r>
+            <w:r>
+              <w:rPr>
+                <w:noProof/>
+                <w:webHidden/>
+              </w:rPr>
+              <w:fldChar w:fldCharType="begin"/>
+            </w:r>
+            <w:r>
+              <w:rPr>
+                <w:noProof/>
+                <w:webHidden/>
+              </w:rPr>
+              <w:instrText xml:space="preserve"> PAGEREF _Toc128204267 \h </w:instrText>
+            </w:r>
+            <w:r>
+              <w:rPr>
+                <w:noProof/>
+                <w:webHidden/>
+              </w:rPr>
+            </w:r>
+            <w:r>
+              <w:rPr>
+                <w:noProof/>
+                <w:webHidden/>
+              </w:rPr>
+              <w:fldChar w:fldCharType="separate"/>
+            </w:r>
+            <w:r>
+              <w:rPr>
+                <w:noProof/>
+                <w:webHidden/>
+              </w:rPr>
+              <w:t>2</w:t>
+            </w:r>
+            <w:r>
+              <w:rPr>
+                <w:noProof/>
+                <w:webHidden/>
+              </w:rPr>
+              <w:fldChar w:fldCharType="end"/>
+            </w:r>
+          </w:hyperlink>
+        </w:p>
+        <w:p>
+          <w:pPr>
+            <w:pStyle w:val="TOC1"/>
+            <w:tabs>
+              <w:tab w:val="left" w:pos="440"/>
+              <w:tab w:val="right" w:leader="dot" w:pos="9016"/>
+            </w:tabs>
+            <w:spacing w:line="360" w:lineRule="auto"/>
+            <w:rPr>
+              <w:rFonts w:cstheme="minorBidi"/>
+              <w:noProof/>
+            </w:rPr>
+          </w:pPr>
+          <w:hyperlink w:anchor="_Toc128204268" w:history="1">
+            <w:r>
+              <w:rPr>
+                <w:rStyle w:val="Hyperlink"/>
+                <w:noProof/>
+              </w:rPr>
+              <w:t>E.</w:t>
+            </w:r>
+            <w:r>
+              <w:rPr>
+                <w:rFonts w:cstheme="minorBidi"/>
+                <w:noProof/>
+              </w:rPr>
+              <w:tab/>
+            </w:r>
+            <w:r>
+              <w:rPr>
+                <w:rStyle w:val="Hyperlink"/>
+                <w:noProof/>
+              </w:rPr>
+              <w:t>Apa yang harus dipelajari selanjutnya?</w:t>
+            </w:r>
+            <w:r>
+              <w:rPr>
+                <w:noProof/>
+                <w:webHidden/>
+              </w:rPr>
+              <w:tab/>
+            </w:r>
+            <w:r>
+              <w:rPr>
+                <w:noProof/>
+                <w:webHidden/>
+              </w:rPr>
+              <w:fldChar w:fldCharType="begin"/>
+            </w:r>
+            <w:r>
+              <w:rPr>
+                <w:noProof/>
+                <w:webHidden/>
+              </w:rPr>
+              <w:instrText xml:space="preserve"> PAGEREF _Toc128204268 \h </w:instrText>
+            </w:r>
+            <w:r>
+              <w:rPr>
+                <w:noProof/>
+                <w:webHidden/>
+              </w:rPr>
+            </w:r>
+            <w:r>
+              <w:rPr>
+                <w:noProof/>
+                <w:webHidden/>
+              </w:rPr>
+              <w:fldChar w:fldCharType="separate"/>
+            </w:r>
+            <w:r>
+              <w:rPr>
+                <w:noProof/>
+                <w:webHidden/>
+              </w:rPr>
+              <w:t>4</w:t>
+            </w:r>
+            <w:r>
+              <w:rPr>
+                <w:noProof/>
+                <w:webHidden/>
+              </w:rPr>
+              <w:fldChar w:fldCharType="end"/>
+            </w:r>
+          </w:hyperlink>
+        </w:p>
+        <w:p>
+          <w:pPr>
+            <w:spacing w:line="360" w:lineRule="auto"/>
+          </w:pPr>
+          <w:r>
+            <w:rPr>
+              <w:b/>
+              <w:bCs/>
+            </w:rPr>
+            <w:fldChar w:fldCharType="end"/>
+          </w:r>
+        </w:p>
+      </w:sdtContent>
+    </w:sdt>
     <w:p>
       <w:pPr>
-        <w:pBdr>
-          <w:bottom w:val="single" w:sz="6" w:space="1" w:color="auto"/>
-        </w:pBdr>
+        <w:pStyle w:val="Heading1"/>
+        <w:numPr>
+          <w:ilvl w:val="0"/>
+          <w:numId w:val="12"/>
+        </w:numPr>
+        <w:spacing w:line="360" w:lineRule="auto"/>
+      </w:pPr>
+      <w:bookmarkStart w:id="0" w:name="_Toc128204264"/>
+      <w:proofErr w:type="spellStart"/>
+      <w:r>
+        <w:t>Apa</w:t>
+      </w:r>
+      <w:proofErr w:type="spellEnd"/>
+      <w:r>
+        <w:t xml:space="preserve"> </w:t>
+      </w:r>
+      <w:proofErr w:type="spellStart"/>
+      <w:r>
+        <w:t>itu</w:t>
+      </w:r>
+      <w:proofErr w:type="spellEnd"/>
+      <w:r>
+        <w:t xml:space="preserve"> Python?</w:t>
+      </w:r>
+      <w:bookmarkEnd w:id="0"/>
+    </w:p>
+    <w:p>
+      <w:pPr>
         <w:spacing w:line="360" w:lineRule="auto"/>
         <w:jc w:val="both"/>
         <w:rPr>
-          <w:rFonts w:ascii="Times New Roman" w:hAnsi="Times New Roman" w:cs="Times New Roman"/>
-          <w:b/>
-          <w:bCs/>
-          <w:sz w:val="24"/>
-          <w:szCs w:val="24"/>
-          <w:lang w:val="en-US"/>
-        </w:rPr>
-      </w:pPr>
-      <w:bookmarkStart w:id="0" w:name="_Hlk108040318"/>
-      <w:r>
-        <w:rPr>
-          <w:rFonts w:ascii="Times New Roman" w:hAnsi="Times New Roman" w:cs="Times New Roman"/>
-          <w:b/>
-          <w:bCs/>
-          <w:sz w:val="24"/>
-          <w:szCs w:val="24"/>
-          <w:lang w:val="en-US"/>
-        </w:rPr>
-        <w:t xml:space="preserve">Modul Andri </w:t>
-      </w:r>
-      <w:r>
-        <w:rPr>
-          <w:rFonts w:ascii="Times New Roman" w:hAnsi="Times New Roman" w:cs="Times New Roman"/>
-          <w:b/>
-          <w:bCs/>
-          <w:sz w:val="24"/>
-          <w:szCs w:val="24"/>
-          <w:lang w:val="en-US"/>
-        </w:rPr>
-        <w:t>–</w:t>
-      </w:r>
-      <w:r>
-        <w:rPr>
-          <w:rFonts w:ascii="Times New Roman" w:hAnsi="Times New Roman" w:cs="Times New Roman"/>
-          <w:b/>
-          <w:bCs/>
-          <w:sz w:val="24"/>
-          <w:szCs w:val="24"/>
-          <w:lang w:val="en-US"/>
+          <w:lang w:val="id-ID"/>
+        </w:rPr>
+      </w:pPr>
+      <w:proofErr w:type="spellStart"/>
+      <w:r>
+        <w:rPr>
+          <w:lang w:val="id-ID"/>
+        </w:rPr>
+        <w:t>Python</w:t>
+      </w:r>
+      <w:proofErr w:type="spellEnd"/>
+      <w:r>
+        <w:rPr>
+          <w:lang w:val="id-ID"/>
+        </w:rPr>
+        <w:t xml:space="preserve"> merupakan bahasa pemrograman tingkat tinggi yang diracik oleh </w:t>
+      </w:r>
+      <w:proofErr w:type="spellStart"/>
+      <w:r>
+        <w:rPr>
+          <w:lang w:val="id-ID"/>
+        </w:rPr>
+        <w:t>Guido</w:t>
+      </w:r>
+      <w:proofErr w:type="spellEnd"/>
+      <w:r>
+        <w:rPr>
+          <w:lang w:val="id-ID"/>
         </w:rPr>
         <w:t xml:space="preserve"> </w:t>
       </w:r>
       <w:proofErr w:type="spellStart"/>
       <w:r>
         <w:rPr>
-          <w:rFonts w:ascii="Times New Roman" w:hAnsi="Times New Roman" w:cs="Times New Roman"/>
-          <w:b/>
-          <w:bCs/>
-          <w:sz w:val="24"/>
-          <w:szCs w:val="24"/>
-          <w:lang w:val="en-US"/>
-        </w:rPr>
-        <w:t>Belajar</w:t>
-      </w:r>
-      <w:proofErr w:type="spellEnd"/>
-      <w:r>
-        <w:rPr>
-          <w:rFonts w:ascii="Times New Roman" w:hAnsi="Times New Roman" w:cs="Times New Roman"/>
-          <w:b/>
-          <w:bCs/>
-          <w:sz w:val="24"/>
-          <w:szCs w:val="24"/>
-          <w:lang w:val="en-US"/>
-        </w:rPr>
-        <w:t xml:space="preserve"> Python Dasar – Part 1</w:t>
+          <w:lang w:val="id-ID"/>
+        </w:rPr>
+        <w:t>van</w:t>
+      </w:r>
+      <w:proofErr w:type="spellEnd"/>
+      <w:r>
+        <w:rPr>
+          <w:lang w:val="id-ID"/>
+        </w:rPr>
+        <w:t xml:space="preserve"> </w:t>
+      </w:r>
+      <w:proofErr w:type="spellStart"/>
+      <w:r>
+        <w:rPr>
+          <w:lang w:val="id-ID"/>
+        </w:rPr>
+        <w:t>Rossum</w:t>
+      </w:r>
+      <w:proofErr w:type="spellEnd"/>
+      <w:r>
+        <w:rPr>
+          <w:lang w:val="id-ID"/>
+        </w:rPr>
+        <w:t>.</w:t>
       </w:r>
     </w:p>
-    <w:bookmarkEnd w:id="0"/>
     <w:p>
       <w:pPr>
-        <w:pStyle w:val="ListParagraph"/>
+        <w:spacing w:line="360" w:lineRule="auto"/>
+        <w:jc w:val="both"/>
+        <w:rPr>
+          <w:lang w:val="id-ID"/>
+        </w:rPr>
+      </w:pPr>
+      <w:proofErr w:type="spellStart"/>
+      <w:r>
+        <w:rPr>
+          <w:lang w:val="id-ID"/>
+        </w:rPr>
+        <w:t>Python</w:t>
+      </w:r>
+      <w:proofErr w:type="spellEnd"/>
+      <w:r>
+        <w:rPr>
+          <w:lang w:val="id-ID"/>
+        </w:rPr>
+        <w:t xml:space="preserve"> banyak digunakan untuk membuat berbagai macam program, seperti: program CLI, Program GUI (desktop), Aplikasi Mobile, Web, </w:t>
+      </w:r>
+      <w:proofErr w:type="spellStart"/>
+      <w:r>
+        <w:rPr>
+          <w:lang w:val="id-ID"/>
+        </w:rPr>
+        <w:t>IoT</w:t>
+      </w:r>
+      <w:proofErr w:type="spellEnd"/>
+      <w:r>
+        <w:rPr>
+          <w:lang w:val="id-ID"/>
+        </w:rPr>
+        <w:t xml:space="preserve">, </w:t>
+      </w:r>
+      <w:proofErr w:type="spellStart"/>
+      <w:r>
+        <w:rPr>
+          <w:lang w:val="id-ID"/>
+        </w:rPr>
+        <w:t>Game</w:t>
+      </w:r>
+      <w:proofErr w:type="spellEnd"/>
+      <w:r>
+        <w:rPr>
+          <w:lang w:val="id-ID"/>
+        </w:rPr>
+        <w:t xml:space="preserve">, Program untuk </w:t>
+      </w:r>
+      <w:proofErr w:type="spellStart"/>
+      <w:r>
+        <w:rPr>
+          <w:lang w:val="id-ID"/>
+        </w:rPr>
+        <w:t>Hacking</w:t>
+      </w:r>
+      <w:proofErr w:type="spellEnd"/>
+      <w:r>
+        <w:rPr>
+          <w:lang w:val="id-ID"/>
+        </w:rPr>
+        <w:t>, dsb.</w:t>
+      </w:r>
+    </w:p>
+    <w:p>
+      <w:pPr>
+        <w:spacing w:line="360" w:lineRule="auto"/>
+        <w:jc w:val="both"/>
+        <w:rPr>
+          <w:lang w:val="id-ID"/>
+        </w:rPr>
+      </w:pPr>
+      <w:proofErr w:type="spellStart"/>
+      <w:r>
+        <w:rPr>
+          <w:lang w:val="id-ID"/>
+        </w:rPr>
+        <w:t>Python</w:t>
+      </w:r>
+      <w:proofErr w:type="spellEnd"/>
+      <w:r>
+        <w:rPr>
+          <w:lang w:val="id-ID"/>
+        </w:rPr>
+        <w:t xml:space="preserve"> juga dikenal dengan bahasa pemrograman yang mudah dipelajari, karena struktur sintaknya rapi dan mudah dipahami.</w:t>
+      </w:r>
+    </w:p>
+    <w:p>
+      <w:pPr>
+        <w:spacing w:line="360" w:lineRule="auto"/>
+        <w:jc w:val="both"/>
+        <w:rPr>
+          <w:lang w:val="id-ID"/>
+        </w:rPr>
+      </w:pPr>
+      <w:r>
+        <w:rPr>
+          <w:lang w:val="id-ID"/>
+        </w:rPr>
+        <w:t>(</w:t>
+      </w:r>
+      <w:proofErr w:type="spellStart"/>
+      <w:r>
+        <w:rPr>
+          <w:lang w:val="id-ID"/>
+        </w:rPr>
+        <w:t>Python</w:t>
+      </w:r>
+      <w:proofErr w:type="spellEnd"/>
+      <w:r>
+        <w:rPr>
+          <w:lang w:val="id-ID"/>
+        </w:rPr>
+        <w:t xml:space="preserve"> bagus untuk pemula yang belum pernah </w:t>
+      </w:r>
+      <w:proofErr w:type="spellStart"/>
+      <w:r>
+        <w:rPr>
+          <w:lang w:val="id-ID"/>
+        </w:rPr>
+        <w:t>coding</w:t>
+      </w:r>
+      <w:proofErr w:type="spellEnd"/>
+      <w:r>
+        <w:rPr>
+          <w:lang w:val="id-ID"/>
+        </w:rPr>
+        <w:t>)</w:t>
+      </w:r>
+    </w:p>
+    <w:p>
+      <w:pPr>
+        <w:spacing w:line="360" w:lineRule="auto"/>
+        <w:jc w:val="both"/>
+        <w:rPr>
+          <w:lang w:val="id-ID"/>
+        </w:rPr>
+      </w:pPr>
+    </w:p>
+    <w:p>
+      <w:pPr>
+        <w:pStyle w:val="Heading1"/>
         <w:numPr>
           <w:ilvl w:val="0"/>
-          <w:numId w:val="3"/>
+          <w:numId w:val="12"/>
         </w:numPr>
         <w:spacing w:line="360" w:lineRule="auto"/>
-        <w:jc w:val="both"/>
-        <w:rPr>
-          <w:lang w:val="id-ID"/>
-        </w:rPr>
-      </w:pPr>
-      <w:r>
-        <w:rPr>
-          <w:lang w:val="id-ID"/>
-        </w:rPr>
-        <w:t xml:space="preserve">Apa itu </w:t>
+        <w:rPr>
+          <w:lang w:val="id-ID"/>
+        </w:rPr>
+      </w:pPr>
+      <w:bookmarkStart w:id="1" w:name="_Toc128204265"/>
+      <w:r>
+        <w:rPr>
+          <w:lang w:val="id-ID"/>
+        </w:rPr>
+        <w:t xml:space="preserve">Kenapa belajar </w:t>
       </w:r>
       <w:proofErr w:type="spellStart"/>
       <w:r>
@@ -105,468 +774,13 @@
         <w:t>Python</w:t>
       </w:r>
       <w:proofErr w:type="spellEnd"/>
-    </w:p>
-    <w:p>
-      <w:pPr>
-        <w:pStyle w:val="ListParagraph"/>
-        <w:numPr>
-          <w:ilvl w:val="0"/>
-          <w:numId w:val="3"/>
-        </w:numPr>
-        <w:spacing w:line="360" w:lineRule="auto"/>
-        <w:jc w:val="both"/>
-        <w:rPr>
-          <w:lang w:val="id-ID"/>
-        </w:rPr>
-      </w:pPr>
-      <w:r>
-        <w:rPr>
-          <w:lang w:val="en-US"/>
-        </w:rPr>
-        <w:t>K</w:t>
-      </w:r>
-      <w:proofErr w:type="spellStart"/>
-      <w:r>
-        <w:rPr>
-          <w:lang w:val="id-ID"/>
-        </w:rPr>
-        <w:t>enapa</w:t>
-      </w:r>
-      <w:proofErr w:type="spellEnd"/>
-      <w:r>
-        <w:rPr>
-          <w:lang w:val="id-ID"/>
-        </w:rPr>
-        <w:t xml:space="preserve"> belajar </w:t>
-      </w:r>
-      <w:proofErr w:type="spellStart"/>
-      <w:r>
-        <w:rPr>
-          <w:lang w:val="id-ID"/>
-        </w:rPr>
-        <w:t>Python</w:t>
-      </w:r>
-      <w:proofErr w:type="spellEnd"/>
       <w:r>
         <w:rPr>
           <w:lang w:val="id-ID"/>
         </w:rPr>
         <w:t>?</w:t>
       </w:r>
-    </w:p>
-    <w:p>
-      <w:pPr>
-        <w:pStyle w:val="ListParagraph"/>
-        <w:numPr>
-          <w:ilvl w:val="0"/>
-          <w:numId w:val="3"/>
-        </w:numPr>
-        <w:spacing w:line="360" w:lineRule="auto"/>
-        <w:jc w:val="both"/>
-        <w:rPr>
-          <w:lang w:val="id-ID"/>
-        </w:rPr>
-      </w:pPr>
-      <w:r>
-        <w:rPr>
-          <w:lang w:val="id-ID"/>
-        </w:rPr>
-        <w:t xml:space="preserve">Apa saja alat-alat yang diperlukan untuk belajar </w:t>
-      </w:r>
-      <w:r>
-        <w:rPr>
-          <w:lang w:val="en-US"/>
-        </w:rPr>
-        <w:t>P</w:t>
-      </w:r>
-      <w:proofErr w:type="spellStart"/>
-      <w:r>
-        <w:rPr>
-          <w:lang w:val="id-ID"/>
-        </w:rPr>
-        <w:t>ython</w:t>
-      </w:r>
-      <w:proofErr w:type="spellEnd"/>
-      <w:r>
-        <w:rPr>
-          <w:lang w:val="id-ID"/>
-        </w:rPr>
-        <w:t>?</w:t>
-      </w:r>
-    </w:p>
-    <w:p>
-      <w:pPr>
-        <w:pStyle w:val="ListParagraph"/>
-        <w:numPr>
-          <w:ilvl w:val="0"/>
-          <w:numId w:val="3"/>
-        </w:numPr>
-        <w:spacing w:line="360" w:lineRule="auto"/>
-        <w:jc w:val="both"/>
-        <w:rPr>
-          <w:lang w:val="id-ID"/>
-        </w:rPr>
-      </w:pPr>
-      <w:r>
-        <w:rPr>
-          <w:lang w:val="id-ID"/>
-        </w:rPr>
-        <w:t xml:space="preserve">Bagaimana cara membuat program </w:t>
-      </w:r>
-      <w:r>
-        <w:rPr>
-          <w:lang w:val="en-US"/>
-        </w:rPr>
-        <w:t>P</w:t>
-      </w:r>
-      <w:proofErr w:type="spellStart"/>
-      <w:r>
-        <w:rPr>
-          <w:lang w:val="id-ID"/>
-        </w:rPr>
-        <w:t>ython</w:t>
-      </w:r>
-      <w:proofErr w:type="spellEnd"/>
-      <w:r>
-        <w:rPr>
-          <w:lang w:val="id-ID"/>
-        </w:rPr>
-        <w:t>?</w:t>
-      </w:r>
-    </w:p>
-    <w:p>
-      <w:pPr>
-        <w:pStyle w:val="ListParagraph"/>
-        <w:numPr>
-          <w:ilvl w:val="0"/>
-          <w:numId w:val="3"/>
-        </w:numPr>
-        <w:spacing w:line="360" w:lineRule="auto"/>
-        <w:jc w:val="both"/>
-        <w:rPr>
-          <w:lang w:val="id-ID"/>
-        </w:rPr>
-      </w:pPr>
-      <w:r>
-        <w:rPr>
-          <w:lang w:val="id-ID"/>
-        </w:rPr>
-        <w:t>Apa yang harus dipelajari selanjutnya?</w:t>
-      </w:r>
-    </w:p>
-    <w:p>
-      <w:pPr>
-        <w:spacing w:line="360" w:lineRule="auto"/>
-        <w:jc w:val="both"/>
-        <w:rPr>
-          <w:lang w:val="id-ID"/>
-        </w:rPr>
-      </w:pPr>
-    </w:p>
-    <w:p>
-      <w:pPr>
-        <w:pStyle w:val="ListParagraph"/>
-        <w:numPr>
-          <w:ilvl w:val="0"/>
-          <w:numId w:val="4"/>
-        </w:numPr>
-        <w:spacing w:line="360" w:lineRule="auto"/>
-        <w:jc w:val="both"/>
-        <w:rPr>
-          <w:b/>
-          <w:bCs/>
-          <w:sz w:val="24"/>
-          <w:szCs w:val="24"/>
-          <w:lang w:val="id-ID"/>
-        </w:rPr>
-      </w:pPr>
-      <w:r>
-        <w:rPr>
-          <w:b/>
-          <w:bCs/>
-          <w:sz w:val="24"/>
-          <w:szCs w:val="24"/>
-          <w:lang w:val="id-ID"/>
-        </w:rPr>
-        <w:t xml:space="preserve">Apa itu </w:t>
-      </w:r>
-      <w:proofErr w:type="spellStart"/>
-      <w:r>
-        <w:rPr>
-          <w:b/>
-          <w:bCs/>
-          <w:sz w:val="24"/>
-          <w:szCs w:val="24"/>
-          <w:lang w:val="id-ID"/>
-        </w:rPr>
-        <w:t>Python</w:t>
-      </w:r>
-      <w:proofErr w:type="spellEnd"/>
-      <w:r>
-        <w:rPr>
-          <w:b/>
-          <w:bCs/>
-          <w:sz w:val="24"/>
-          <w:szCs w:val="24"/>
-          <w:lang w:val="id-ID"/>
-        </w:rPr>
-        <w:t>?</w:t>
-      </w:r>
-    </w:p>
-    <w:p>
-      <w:pPr>
-        <w:spacing w:line="360" w:lineRule="auto"/>
-        <w:jc w:val="both"/>
-        <w:rPr>
-          <w:lang w:val="id-ID"/>
-        </w:rPr>
-      </w:pPr>
-      <w:proofErr w:type="spellStart"/>
-      <w:r>
-        <w:rPr>
-          <w:lang w:val="id-ID"/>
-        </w:rPr>
-        <w:t>Python</w:t>
-      </w:r>
-      <w:proofErr w:type="spellEnd"/>
-      <w:r>
-        <w:rPr>
-          <w:lang w:val="id-ID"/>
-        </w:rPr>
-        <w:t xml:space="preserve"> merupakan bahasa pemrograman tingkat tinggi yang diracik oleh </w:t>
-      </w:r>
-      <w:proofErr w:type="spellStart"/>
-      <w:r>
-        <w:rPr>
-          <w:lang w:val="id-ID"/>
-        </w:rPr>
-        <w:t>Guido</w:t>
-      </w:r>
-      <w:proofErr w:type="spellEnd"/>
-      <w:r>
-        <w:rPr>
-          <w:lang w:val="id-ID"/>
-        </w:rPr>
-        <w:t xml:space="preserve"> </w:t>
-      </w:r>
-      <w:proofErr w:type="spellStart"/>
-      <w:r>
-        <w:rPr>
-          <w:lang w:val="id-ID"/>
-        </w:rPr>
-        <w:t>van</w:t>
-      </w:r>
-      <w:proofErr w:type="spellEnd"/>
-      <w:r>
-        <w:rPr>
-          <w:lang w:val="id-ID"/>
-        </w:rPr>
-        <w:t xml:space="preserve"> </w:t>
-      </w:r>
-      <w:proofErr w:type="spellStart"/>
-      <w:r>
-        <w:rPr>
-          <w:lang w:val="id-ID"/>
-        </w:rPr>
-        <w:t>Rossum</w:t>
-      </w:r>
-      <w:proofErr w:type="spellEnd"/>
-      <w:r>
-        <w:rPr>
-          <w:lang w:val="id-ID"/>
-        </w:rPr>
-        <w:t>.</w:t>
-      </w:r>
-    </w:p>
-    <w:p>
-      <w:pPr>
-        <w:spacing w:line="360" w:lineRule="auto"/>
-        <w:jc w:val="both"/>
-        <w:rPr>
-          <w:lang w:val="id-ID"/>
-        </w:rPr>
-      </w:pPr>
-      <w:proofErr w:type="spellStart"/>
-      <w:r>
-        <w:rPr>
-          <w:lang w:val="id-ID"/>
-        </w:rPr>
-        <w:t>Python</w:t>
-      </w:r>
-      <w:proofErr w:type="spellEnd"/>
-      <w:r>
-        <w:rPr>
-          <w:lang w:val="id-ID"/>
-        </w:rPr>
-        <w:t xml:space="preserve"> banyak digunakan untuk membuat berbagai macam program, seperti: program CLI, Program GUI (desktop), Aplikasi Mobile, Web, </w:t>
-      </w:r>
-      <w:proofErr w:type="spellStart"/>
-      <w:r>
-        <w:rPr>
-          <w:lang w:val="id-ID"/>
-        </w:rPr>
-        <w:t>IoT</w:t>
-      </w:r>
-      <w:proofErr w:type="spellEnd"/>
-      <w:r>
-        <w:rPr>
-          <w:lang w:val="id-ID"/>
-        </w:rPr>
-        <w:t xml:space="preserve">, </w:t>
-      </w:r>
-      <w:proofErr w:type="spellStart"/>
-      <w:r>
-        <w:rPr>
-          <w:lang w:val="id-ID"/>
-        </w:rPr>
-        <w:t>Game</w:t>
-      </w:r>
-      <w:proofErr w:type="spellEnd"/>
-      <w:r>
-        <w:rPr>
-          <w:lang w:val="id-ID"/>
-        </w:rPr>
-        <w:t xml:space="preserve">, Program untuk </w:t>
-      </w:r>
-      <w:proofErr w:type="spellStart"/>
-      <w:r>
-        <w:rPr>
-          <w:lang w:val="id-ID"/>
-        </w:rPr>
-        <w:t>Hacking</w:t>
-      </w:r>
-      <w:proofErr w:type="spellEnd"/>
-      <w:r>
-        <w:rPr>
-          <w:lang w:val="id-ID"/>
-        </w:rPr>
-        <w:t>, dsb.</w:t>
-      </w:r>
-    </w:p>
-    <w:p>
-      <w:pPr>
-        <w:spacing w:line="360" w:lineRule="auto"/>
-        <w:jc w:val="both"/>
-        <w:rPr>
-          <w:lang w:val="id-ID"/>
-        </w:rPr>
-      </w:pPr>
-      <w:proofErr w:type="spellStart"/>
-      <w:r>
-        <w:rPr>
-          <w:lang w:val="id-ID"/>
-        </w:rPr>
-        <w:t>Python</w:t>
-      </w:r>
-      <w:proofErr w:type="spellEnd"/>
-      <w:r>
-        <w:rPr>
-          <w:lang w:val="id-ID"/>
-        </w:rPr>
-        <w:t xml:space="preserve"> juga dikenal dengan bahasa pemrograman yang mudah dipelajari, karena struktur sintaknya rapi dan mudah dipahami.</w:t>
-      </w:r>
-    </w:p>
-    <w:p>
-      <w:pPr>
-        <w:spacing w:line="360" w:lineRule="auto"/>
-        <w:jc w:val="both"/>
-        <w:rPr>
-          <w:lang w:val="id-ID"/>
-        </w:rPr>
-      </w:pPr>
-      <w:r>
-        <w:rPr>
-          <w:lang w:val="id-ID"/>
-        </w:rPr>
-        <w:t>(</w:t>
-      </w:r>
-      <w:proofErr w:type="spellStart"/>
-      <w:r>
-        <w:rPr>
-          <w:lang w:val="id-ID"/>
-        </w:rPr>
-        <w:t>Python</w:t>
-      </w:r>
-      <w:proofErr w:type="spellEnd"/>
-      <w:r>
-        <w:rPr>
-          <w:lang w:val="id-ID"/>
-        </w:rPr>
-        <w:t xml:space="preserve"> bagus untuk pemula yang belum pernah </w:t>
-      </w:r>
-      <w:proofErr w:type="spellStart"/>
-      <w:r>
-        <w:rPr>
-          <w:lang w:val="id-ID"/>
-        </w:rPr>
-        <w:t>coding</w:t>
-      </w:r>
-      <w:proofErr w:type="spellEnd"/>
-      <w:r>
-        <w:rPr>
-          <w:lang w:val="id-ID"/>
-        </w:rPr>
-        <w:t>)</w:t>
-      </w:r>
-    </w:p>
-    <w:p>
-      <w:pPr>
-        <w:spacing w:line="360" w:lineRule="auto"/>
-        <w:jc w:val="both"/>
-        <w:rPr>
-          <w:lang w:val="id-ID"/>
-        </w:rPr>
-      </w:pPr>
-    </w:p>
-    <w:p>
-      <w:pPr>
-        <w:pStyle w:val="ListParagraph"/>
-        <w:numPr>
-          <w:ilvl w:val="0"/>
-          <w:numId w:val="4"/>
-        </w:numPr>
-        <w:spacing w:line="360" w:lineRule="auto"/>
-        <w:jc w:val="both"/>
-        <w:rPr>
-          <w:b/>
-          <w:bCs/>
-          <w:sz w:val="24"/>
-          <w:szCs w:val="24"/>
-          <w:lang w:val="id-ID"/>
-        </w:rPr>
-      </w:pPr>
-      <w:r>
-        <w:rPr>
-          <w:b/>
-          <w:bCs/>
-          <w:sz w:val="24"/>
-          <w:szCs w:val="24"/>
-          <w:lang w:val="id-ID"/>
-        </w:rPr>
-        <w:t xml:space="preserve">Kenapa belajar </w:t>
-      </w:r>
-      <w:proofErr w:type="spellStart"/>
-      <w:r>
-        <w:rPr>
-          <w:b/>
-          <w:bCs/>
-          <w:sz w:val="24"/>
-          <w:szCs w:val="24"/>
-          <w:lang w:val="id-ID"/>
-        </w:rPr>
-        <w:t>Python</w:t>
-      </w:r>
-      <w:proofErr w:type="spellEnd"/>
-      <w:r>
-        <w:rPr>
-          <w:b/>
-          <w:bCs/>
-          <w:sz w:val="24"/>
-          <w:szCs w:val="24"/>
-          <w:lang w:val="id-ID"/>
-        </w:rPr>
-        <w:t>?</w:t>
-      </w:r>
+      <w:bookmarkEnd w:id="1"/>
     </w:p>
     <w:p>
       <w:pPr>
@@ -627,7 +841,7 @@
                     </pic:cNvPicPr>
                   </pic:nvPicPr>
                   <pic:blipFill>
-                    <a:blip r:embed="rId5">
+                    <a:blip r:embed="rId8">
                       <a:extLst>
                         <a:ext uri="{28A0092B-C50C-407E-A947-70E740481C1C}">
                           <a14:useLocalDpi xmlns:a14="http://schemas.microsoft.com/office/drawing/2010/main" val="0"/>
@@ -672,6 +886,7 @@
         <w:rPr>
           <w:lang w:val="id-ID"/>
         </w:rPr>
+        <w:lastRenderedPageBreak/>
         <w:t>Hello</w:t>
       </w:r>
       <w:proofErr w:type="spellEnd"/>
@@ -717,7 +932,6 @@
         <w:rPr>
           <w:lang w:val="id-ID"/>
         </w:rPr>
-        <w:lastRenderedPageBreak/>
         <w:t>Python</w:t>
       </w:r>
       <w:proofErr w:type="spellEnd"/>
@@ -815,23 +1029,7 @@
           <w:iCs/>
           <w:lang w:val="en-US"/>
         </w:rPr>
-        <w:t>“</w:t>
-      </w:r>
-      <w:r>
-        <w:rPr>
-          <w:i/>
-          <w:iCs/>
-          <w:lang w:val="en-US"/>
-        </w:rPr>
-        <w:t>Python is a programming language that lets you work quickly and integrate systems more effectively.</w:t>
-      </w:r>
-      <w:r>
-        <w:rPr>
-          <w:i/>
-          <w:iCs/>
-          <w:lang w:val="en-US"/>
-        </w:rPr>
-        <w:t>”</w:t>
+        <w:t>“Python is a programming language that lets you work quickly and integrate systems more effectively.”</w:t>
       </w:r>
     </w:p>
     <w:p>
@@ -1128,28 +1326,20 @@
     </w:p>
     <w:p>
       <w:pPr>
-        <w:pStyle w:val="ListParagraph"/>
+        <w:pStyle w:val="Heading1"/>
         <w:numPr>
           <w:ilvl w:val="0"/>
-          <w:numId w:val="7"/>
+          <w:numId w:val="12"/>
         </w:numPr>
         <w:spacing w:line="360" w:lineRule="auto"/>
-        <w:jc w:val="both"/>
-        <w:rPr>
-          <w:b/>
-          <w:bCs/>
-          <w:sz w:val="24"/>
-          <w:szCs w:val="24"/>
-          <w:lang w:val="en-US"/>
-        </w:rPr>
-      </w:pPr>
-      <w:proofErr w:type="spellStart"/>
-      <w:r>
-        <w:rPr>
-          <w:b/>
-          <w:bCs/>
-          <w:sz w:val="24"/>
-          <w:szCs w:val="24"/>
+        <w:rPr>
+          <w:lang w:val="en-US"/>
+        </w:rPr>
+      </w:pPr>
+      <w:bookmarkStart w:id="2" w:name="_Toc128204266"/>
+      <w:proofErr w:type="spellStart"/>
+      <w:r>
+        <w:rPr>
           <w:lang w:val="en-US"/>
         </w:rPr>
         <w:t>Apa</w:t>
@@ -1157,10 +1347,6 @@
       <w:proofErr w:type="spellEnd"/>
       <w:r>
         <w:rPr>
-          <w:b/>
-          <w:bCs/>
-          <w:sz w:val="24"/>
-          <w:szCs w:val="24"/>
           <w:lang w:val="en-US"/>
         </w:rPr>
         <w:t xml:space="preserve"> </w:t>
@@ -1168,10 +1354,6 @@
       <w:proofErr w:type="spellStart"/>
       <w:r>
         <w:rPr>
-          <w:b/>
-          <w:bCs/>
-          <w:sz w:val="24"/>
-          <w:szCs w:val="24"/>
           <w:lang w:val="en-US"/>
         </w:rPr>
         <w:t>saja</w:t>
@@ -1179,10 +1361,6 @@
       <w:proofErr w:type="spellEnd"/>
       <w:r>
         <w:rPr>
-          <w:b/>
-          <w:bCs/>
-          <w:sz w:val="24"/>
-          <w:szCs w:val="24"/>
           <w:lang w:val="en-US"/>
         </w:rPr>
         <w:t xml:space="preserve"> </w:t>
@@ -1190,10 +1368,6 @@
       <w:proofErr w:type="spellStart"/>
       <w:r>
         <w:rPr>
-          <w:b/>
-          <w:bCs/>
-          <w:sz w:val="24"/>
-          <w:szCs w:val="24"/>
           <w:lang w:val="en-US"/>
         </w:rPr>
         <w:t>alat-alat</w:t>
@@ -1201,10 +1375,6 @@
       <w:proofErr w:type="spellEnd"/>
       <w:r>
         <w:rPr>
-          <w:b/>
-          <w:bCs/>
-          <w:sz w:val="24"/>
-          <w:szCs w:val="24"/>
           <w:lang w:val="en-US"/>
         </w:rPr>
         <w:t xml:space="preserve"> yang </w:t>
@@ -1212,10 +1382,6 @@
       <w:proofErr w:type="spellStart"/>
       <w:r>
         <w:rPr>
-          <w:b/>
-          <w:bCs/>
-          <w:sz w:val="24"/>
-          <w:szCs w:val="24"/>
           <w:lang w:val="en-US"/>
         </w:rPr>
         <w:t>diperlukan</w:t>
@@ -1223,10 +1389,6 @@
       <w:proofErr w:type="spellEnd"/>
       <w:r>
         <w:rPr>
-          <w:b/>
-          <w:bCs/>
-          <w:sz w:val="24"/>
-          <w:szCs w:val="24"/>
           <w:lang w:val="en-US"/>
         </w:rPr>
         <w:t xml:space="preserve"> untuk </w:t>
@@ -1234,10 +1396,6 @@
       <w:proofErr w:type="spellStart"/>
       <w:r>
         <w:rPr>
-          <w:b/>
-          <w:bCs/>
-          <w:sz w:val="24"/>
-          <w:szCs w:val="24"/>
           <w:lang w:val="en-US"/>
         </w:rPr>
         <w:t>belajar</w:t>
@@ -1245,34 +1403,23 @@
       <w:proofErr w:type="spellEnd"/>
       <w:r>
         <w:rPr>
-          <w:b/>
-          <w:bCs/>
-          <w:sz w:val="24"/>
-          <w:szCs w:val="24"/>
           <w:lang w:val="en-US"/>
         </w:rPr>
         <w:t xml:space="preserve"> </w:t>
       </w:r>
       <w:r>
         <w:rPr>
-          <w:b/>
-          <w:bCs/>
-          <w:sz w:val="24"/>
-          <w:szCs w:val="24"/>
           <w:lang w:val="en-US"/>
         </w:rPr>
         <w:t>P</w:t>
       </w:r>
       <w:r>
         <w:rPr>
-          <w:b/>
-          <w:bCs/>
-          <w:sz w:val="24"/>
-          <w:szCs w:val="24"/>
           <w:lang w:val="en-US"/>
         </w:rPr>
         <w:t>ython?</w:t>
       </w:r>
+      <w:bookmarkEnd w:id="2"/>
     </w:p>
     <w:p>
       <w:pPr>
@@ -1398,7 +1545,31 @@
           <w:szCs w:val="24"/>
           <w:lang w:val="en-US"/>
         </w:rPr>
-        <w:t xml:space="preserve"> program bisa </w:t>
+        <w:t xml:space="preserve"> program</w:t>
+      </w:r>
+      <w:r>
+        <w:rPr>
+          <w:sz w:val="24"/>
+          <w:szCs w:val="24"/>
+          <w:lang w:val="en-US"/>
+        </w:rPr>
+        <w:t xml:space="preserve"> </w:t>
+      </w:r>
+      <w:r>
+        <w:rPr>
+          <w:sz w:val="24"/>
+          <w:szCs w:val="24"/>
+          <w:lang w:val="en-US"/>
+        </w:rPr>
+        <w:t>bisa</w:t>
+      </w:r>
+      <w:r>
+        <w:rPr>
+          <w:sz w:val="24"/>
+          <w:szCs w:val="24"/>
+          <w:lang w:val="en-US"/>
+        </w:rPr>
+        <w:t xml:space="preserve"> </w:t>
       </w:r>
       <w:proofErr w:type="spellStart"/>
       <w:r>
@@ -1426,14 +1597,17 @@
         </w:rPr>
         <w:t xml:space="preserve"> </w:t>
       </w:r>
-      <w:r>
-        <w:rPr>
-          <w:sz w:val="24"/>
-          <w:szCs w:val="24"/>
-          <w:lang w:val="en-US"/>
-        </w:rPr>
-        <w:br/>
-      </w:r>
+    </w:p>
+    <w:p>
+      <w:pPr>
+        <w:spacing w:line="360" w:lineRule="auto"/>
+        <w:jc w:val="both"/>
+        <w:rPr>
+          <w:sz w:val="24"/>
+          <w:szCs w:val="24"/>
+          <w:lang w:val="en-US"/>
+        </w:rPr>
+      </w:pPr>
       <w:r>
         <w:rPr>
           <w:sz w:val="24"/>
@@ -1442,7 +1616,7 @@
         </w:rPr>
         <w:t>(</w:t>
       </w:r>
-      <w:hyperlink r:id="rId6" w:history="1">
+      <w:hyperlink r:id="rId9" w:history="1">
         <w:r>
           <w:rPr>
             <w:rStyle w:val="Hyperlink"/>
@@ -1666,9 +1840,28 @@
           <w:szCs w:val="24"/>
           <w:lang w:val="en-US"/>
         </w:rPr>
-        <w:t xml:space="preserve"> VS Code. (</w:t>
-      </w:r>
-      <w:hyperlink r:id="rId7" w:history="1">
+        <w:t xml:space="preserve"> VS Code.</w:t>
+      </w:r>
+    </w:p>
+    <w:p>
+      <w:pPr>
+        <w:spacing w:line="360" w:lineRule="auto"/>
+        <w:jc w:val="both"/>
+        <w:rPr>
+          <w:sz w:val="24"/>
+          <w:szCs w:val="24"/>
+          <w:lang w:val="en-US"/>
+        </w:rPr>
+      </w:pPr>
+      <w:r>
+        <w:rPr>
+          <w:sz w:val="24"/>
+          <w:szCs w:val="24"/>
+          <w:lang w:val="en-US"/>
+        </w:rPr>
+        <w:t>(</w:t>
+      </w:r>
+      <w:hyperlink r:id="rId10" w:history="1">
         <w:r>
           <w:rPr>
             <w:rStyle w:val="Hyperlink"/>
@@ -1749,26 +1942,21 @@
           <w:szCs w:val="24"/>
           <w:lang w:val="en-US"/>
         </w:rPr>
-        <w:t>sini</w:t>
-      </w:r>
-      <w:proofErr w:type="spellEnd"/>
-      <w:r>
-        <w:rPr>
-          <w:sz w:val="24"/>
-          <w:szCs w:val="24"/>
-          <w:lang w:val="en-US"/>
-        </w:rPr>
-        <w:t>:</w:t>
-      </w:r>
-      <w:r>
-        <w:rPr>
-          <w:sz w:val="24"/>
-          <w:szCs w:val="24"/>
-          <w:lang w:val="en-US"/>
-        </w:rPr>
-        <w:br/>
-      </w:r>
-      <w:hyperlink r:id="rId8" w:history="1">
+        <w:t>sini:</w:t>
+      </w:r>
+      <w:proofErr w:type="spellEnd"/>
+    </w:p>
+    <w:p>
+      <w:pPr>
+        <w:spacing w:line="360" w:lineRule="auto"/>
+        <w:jc w:val="both"/>
+        <w:rPr>
+          <w:sz w:val="24"/>
+          <w:szCs w:val="24"/>
+          <w:lang w:val="en-US"/>
+        </w:rPr>
+      </w:pPr>
+      <w:hyperlink r:id="rId11" w:history="1">
         <w:r>
           <w:rPr>
             <w:rStyle w:val="Hyperlink"/>
@@ -1801,37 +1989,25 @@
     </w:p>
     <w:p>
       <w:pPr>
-        <w:pStyle w:val="ListParagraph"/>
+        <w:pStyle w:val="Heading1"/>
         <w:numPr>
           <w:ilvl w:val="0"/>
-          <w:numId w:val="8"/>
+          <w:numId w:val="14"/>
         </w:numPr>
         <w:spacing w:line="360" w:lineRule="auto"/>
-        <w:jc w:val="both"/>
-        <w:rPr>
-          <w:b/>
-          <w:bCs/>
-          <w:sz w:val="24"/>
-          <w:szCs w:val="24"/>
-          <w:lang w:val="id-ID"/>
-        </w:rPr>
-      </w:pPr>
-      <w:r>
-        <w:rPr>
-          <w:b/>
-          <w:bCs/>
-          <w:sz w:val="24"/>
-          <w:szCs w:val="24"/>
+        <w:rPr>
+          <w:lang w:val="id-ID"/>
+        </w:rPr>
+      </w:pPr>
+      <w:bookmarkStart w:id="3" w:name="_Toc128204267"/>
+      <w:r>
+        <w:rPr>
           <w:lang w:val="id-ID"/>
         </w:rPr>
         <w:t xml:space="preserve">Bagaimana cara membuat program </w:t>
       </w:r>
       <w:r>
         <w:rPr>
-          <w:b/>
-          <w:bCs/>
-          <w:sz w:val="24"/>
-          <w:szCs w:val="24"/>
           <w:lang w:val="en-US"/>
         </w:rPr>
         <w:t>P</w:t>
@@ -1839,10 +2015,6 @@
       <w:proofErr w:type="spellStart"/>
       <w:r>
         <w:rPr>
-          <w:b/>
-          <w:bCs/>
-          <w:sz w:val="24"/>
-          <w:szCs w:val="24"/>
           <w:lang w:val="id-ID"/>
         </w:rPr>
         <w:t>ython</w:t>
@@ -1850,14 +2022,11 @@
       <w:proofErr w:type="spellEnd"/>
       <w:r>
         <w:rPr>
-          <w:b/>
-          <w:bCs/>
-          <w:sz w:val="24"/>
-          <w:szCs w:val="24"/>
           <w:lang w:val="id-ID"/>
         </w:rPr>
         <w:t>?</w:t>
       </w:r>
+      <w:bookmarkEnd w:id="3"/>
     </w:p>
     <w:p>
       <w:pPr>
@@ -1996,9 +2165,9 @@
           <w:noProof/>
         </w:rPr>
         <w:drawing>
-          <wp:inline distT="0" distB="0" distL="0" distR="0" wp14:anchorId="338ED466" wp14:editId="0977289F">
-            <wp:extent cx="1028700" cy="1200150"/>
-            <wp:effectExtent l="0" t="0" r="0" b="0"/>
+          <wp:inline distT="0" distB="0" distL="0" distR="0" wp14:anchorId="338ED466" wp14:editId="7FEA1D8B">
+            <wp:extent cx="1028134" cy="826935"/>
+            <wp:effectExtent l="0" t="0" r="635" b="0"/>
             <wp:docPr id="1" name="Picture 1"/>
             <wp:cNvGraphicFramePr>
               <a:graphicFrameLocks xmlns:a="http://schemas.openxmlformats.org/drawingml/2006/main" noChangeAspect="1"/>
@@ -2010,20 +2179,27 @@
                     <pic:cNvPr id="1" name=""/>
                     <pic:cNvPicPr/>
                   </pic:nvPicPr>
-                  <pic:blipFill>
-                    <a:blip r:embed="rId9"/>
-                    <a:stretch>
-                      <a:fillRect/>
-                    </a:stretch>
+                  <pic:blipFill rotWithShape="1">
+                    <a:blip r:embed="rId12"/>
+                    <a:srcRect t="20538" b="10521"/>
+                    <a:stretch/>
                   </pic:blipFill>
-                  <pic:spPr>
+                  <pic:spPr bwMode="auto">
                     <a:xfrm>
                       <a:off x="0" y="0"/>
-                      <a:ext cx="1028700" cy="1200150"/>
+                      <a:ext cx="1028700" cy="827390"/>
                     </a:xfrm>
                     <a:prstGeom prst="rect">
                       <a:avLst/>
                     </a:prstGeom>
+                    <a:ln>
+                      <a:noFill/>
+                    </a:ln>
+                    <a:extLst>
+                      <a:ext uri="{53640926-AAD7-44D8-BBD7-CCE9431645EC}">
+                        <a14:shadowObscured xmlns:a14="http://schemas.microsoft.com/office/drawing/2010/main"/>
+                      </a:ext>
+                    </a:extLst>
                   </pic:spPr>
                 </pic:pic>
               </a:graphicData>
@@ -2211,7 +2387,7 @@
                     <pic:cNvPicPr/>
                   </pic:nvPicPr>
                   <pic:blipFill rotWithShape="1">
-                    <a:blip r:embed="rId10"/>
+                    <a:blip r:embed="rId13"/>
                     <a:srcRect l="52124" t="37516" r="24898" b="57778"/>
                     <a:stretch/>
                   </pic:blipFill>
@@ -2468,7 +2644,7 @@
                     </pic:cNvPicPr>
                   </pic:nvPicPr>
                   <pic:blipFill>
-                    <a:blip r:embed="rId11">
+                    <a:blip r:embed="rId14">
                       <a:extLst>
                         <a:ext uri="{28A0092B-C50C-407E-A947-70E740481C1C}">
                           <a14:useLocalDpi xmlns:a14="http://schemas.microsoft.com/office/drawing/2010/main" val="0"/>
@@ -2653,7 +2829,7 @@
                     <pic:cNvPicPr/>
                   </pic:nvPicPr>
                   <pic:blipFill rotWithShape="1">
-                    <a:blip r:embed="rId12"/>
+                    <a:blip r:embed="rId15"/>
                     <a:srcRect r="6631" b="47446"/>
                     <a:stretch/>
                   </pic:blipFill>
@@ -2924,7 +3100,7 @@
                     <pic:cNvPicPr/>
                   </pic:nvPicPr>
                   <pic:blipFill>
-                    <a:blip r:embed="rId13"/>
+                    <a:blip r:embed="rId16"/>
                     <a:stretch>
                       <a:fillRect/>
                     </a:stretch>
@@ -3151,7 +3327,7 @@
                     <pic:cNvPicPr/>
                   </pic:nvPicPr>
                   <pic:blipFill>
-                    <a:blip r:embed="rId14"/>
+                    <a:blip r:embed="rId17"/>
                     <a:stretch>
                       <a:fillRect/>
                     </a:stretch>
@@ -3174,6 +3350,7 @@
     </w:p>
     <w:p>
       <w:pPr>
+        <w:spacing w:line="360" w:lineRule="auto"/>
         <w:jc w:val="both"/>
         <w:rPr>
           <w:lang w:val="en-US"/>
@@ -3287,7 +3464,7 @@
                     <pic:cNvPicPr/>
                   </pic:nvPicPr>
                   <pic:blipFill rotWithShape="1">
-                    <a:blip r:embed="rId15"/>
+                    <a:blip r:embed="rId18"/>
                     <a:srcRect r="9271"/>
                     <a:stretch/>
                   </pic:blipFill>
@@ -3332,31 +3509,24 @@
     </w:p>
     <w:p>
       <w:pPr>
-        <w:pStyle w:val="ListParagraph"/>
+        <w:pStyle w:val="Heading1"/>
         <w:numPr>
           <w:ilvl w:val="0"/>
-          <w:numId w:val="8"/>
+          <w:numId w:val="14"/>
         </w:numPr>
         <w:spacing w:line="360" w:lineRule="auto"/>
-        <w:jc w:val="both"/>
-        <w:rPr>
-          <w:b/>
-          <w:bCs/>
-          <w:sz w:val="24"/>
-          <w:szCs w:val="24"/>
-          <w:lang w:val="id-ID"/>
-        </w:rPr>
-      </w:pPr>
-      <w:r>
-        <w:rPr>
-          <w:b/>
-          <w:bCs/>
-          <w:sz w:val="24"/>
-          <w:szCs w:val="24"/>
+        <w:rPr>
+          <w:lang w:val="id-ID"/>
+        </w:rPr>
+      </w:pPr>
+      <w:bookmarkStart w:id="4" w:name="_Toc128204268"/>
+      <w:r>
+        <w:rPr>
           <w:lang w:val="id-ID"/>
         </w:rPr>
         <w:t>Apa yang harus dipelajari selanjutnya?</w:t>
       </w:r>
+      <w:bookmarkEnd w:id="4"/>
     </w:p>
     <w:p>
       <w:pPr>
@@ -3427,8 +3597,10 @@
       <w:proofErr w:type="spellEnd"/>
     </w:p>
     <w:sectPr>
+      <w:headerReference w:type="default" r:id="rId19"/>
+      <w:footerReference w:type="default" r:id="rId20"/>
       <w:pgSz w:w="11906" w:h="16838"/>
-      <w:pgMar w:top="1440" w:right="1440" w:bottom="1440" w:left="1440" w:header="708" w:footer="708" w:gutter="0"/>
+      <w:pgMar w:top="1440" w:right="1440" w:bottom="1440" w:left="1440" w:header="284" w:footer="708" w:gutter="0"/>
       <w:cols w:space="708"/>
       <w:docGrid w:linePitch="360"/>
     </w:sectPr>
@@ -3436,9 +3608,359 @@
 </w:document>
 </file>
 
+<file path=word/endnotes.xml><?xml version="1.0" encoding="utf-8"?>
+<w:endnotes xmlns:wpc="http://schemas.microsoft.com/office/word/2010/wordprocessingCanvas" xmlns:cx="http://schemas.microsoft.com/office/drawing/2014/chartex" xmlns:cx1="http://schemas.microsoft.com/office/drawing/2015/9/8/chartex" xmlns:cx2="http://schemas.microsoft.com/office/drawing/2015/10/21/chartex" xmlns:cx3="http://schemas.microsoft.com/office/drawing/2016/5/9/chartex" xmlns:cx4="http://schemas.microsoft.com/office/drawing/2016/5/10/chartex" xmlns:cx5="http://schemas.microsoft.com/office/drawing/2016/5/11/chartex" xmlns:cx6="http://schemas.microsoft.com/office/drawing/2016/5/12/chartex" xmlns:cx7="http://schemas.microsoft.com/office/drawing/2016/5/13/chartex" xmlns:cx8="http://schemas.microsoft.com/office/drawing/2016/5/14/chartex" xmlns:mc="http://schemas.openxmlformats.org/markup-compatibility/2006" xmlns:aink="http://schemas.microsoft.com/office/drawing/2016/ink" xmlns:am3d="http://schemas.microsoft.com/office/drawing/2017/model3d" xmlns:o="urn:schemas-microsoft-com:office:office" xmlns:oel="http://schemas.microsoft.com/office/2019/extlst" xmlns:r="http://schemas.openxmlformats.org/officeDocument/2006/relationships" xmlns:m="http://schemas.openxmlformats.org/officeDocument/2006/math" xmlns:v="urn:schemas-microsoft-com:vml" xmlns:wp14="http://schemas.microsoft.com/office/word/2010/wordprocessingDrawing" xmlns:wp="http://schemas.openxmlformats.org/drawingml/2006/wordprocessingDrawing" xmlns:w10="urn:schemas-microsoft-com:office:word" xmlns:w="http://schemas.openxmlformats.org/wordprocessingml/2006/main" xmlns:w14="http://schemas.microsoft.com/office/word/2010/wordml" xmlns:w15="http://schemas.microsoft.com/office/word/2012/wordml" xmlns:w16cex="http://schemas.microsoft.com/office/word/2018/wordml/cex" xmlns:w16cid="http://schemas.microsoft.com/office/word/2016/wordml/cid" xmlns:w16="http://schemas.microsoft.com/office/word/2018/wordml" xmlns:w16sdtdh="http://schemas.microsoft.com/office/word/2020/wordml/sdtdatahash" xmlns:w16se="http://schemas.microsoft.com/office/word/2015/wordml/symex" xmlns:wpg="http://schemas.microsoft.com/office/word/2010/wordprocessingGroup" xmlns:wpi="http://schemas.microsoft.com/office/word/2010/wordprocessingInk" xmlns:wne="http://schemas.microsoft.com/office/word/2006/wordml" xmlns:wps="http://schemas.microsoft.com/office/word/2010/wordprocessingShape" mc:Ignorable="w14 w15 w16se w16cid w16 w16cex w16sdtdh wp14">
+  <w:endnote w:type="separator" w:id="-1">
+    <w:p>
+      <w:pPr>
+        <w:spacing w:after="0" w:line="240" w:lineRule="auto"/>
+      </w:pPr>
+      <w:r>
+        <w:separator/>
+      </w:r>
+    </w:p>
+  </w:endnote>
+  <w:endnote w:type="continuationSeparator" w:id="0">
+    <w:p>
+      <w:pPr>
+        <w:spacing w:after="0" w:line="240" w:lineRule="auto"/>
+      </w:pPr>
+      <w:r>
+        <w:continuationSeparator/>
+      </w:r>
+    </w:p>
+  </w:endnote>
+</w:endnotes>
+</file>
+
+<file path=word/footer1.xml><?xml version="1.0" encoding="utf-8"?>
+<w:ftr xmlns:wpc="http://schemas.microsoft.com/office/word/2010/wordprocessingCanvas" xmlns:cx="http://schemas.microsoft.com/office/drawing/2014/chartex" xmlns:cx1="http://schemas.microsoft.com/office/drawing/2015/9/8/chartex" xmlns:cx2="http://schemas.microsoft.com/office/drawing/2015/10/21/chartex" xmlns:cx3="http://schemas.microsoft.com/office/drawing/2016/5/9/chartex" xmlns:cx4="http://schemas.microsoft.com/office/drawing/2016/5/10/chartex" xmlns:cx5="http://schemas.microsoft.com/office/drawing/2016/5/11/chartex" xmlns:cx6="http://schemas.microsoft.com/office/drawing/2016/5/12/chartex" xmlns:cx7="http://schemas.microsoft.com/office/drawing/2016/5/13/chartex" xmlns:cx8="http://schemas.microsoft.com/office/drawing/2016/5/14/chartex" xmlns:mc="http://schemas.openxmlformats.org/markup-compatibility/2006" xmlns:aink="http://schemas.microsoft.com/office/drawing/2016/ink" xmlns:am3d="http://schemas.microsoft.com/office/drawing/2017/model3d" xmlns:o="urn:schemas-microsoft-com:office:office" xmlns:oel="http://schemas.microsoft.com/office/2019/extlst" xmlns:r="http://schemas.openxmlformats.org/officeDocument/2006/relationships" xmlns:m="http://schemas.openxmlformats.org/officeDocument/2006/math" xmlns:v="urn:schemas-microsoft-com:vml" xmlns:wp14="http://schemas.microsoft.com/office/word/2010/wordprocessingDrawing" xmlns:wp="http://schemas.openxmlformats.org/drawingml/2006/wordprocessingDrawing" xmlns:w10="urn:schemas-microsoft-com:office:word" xmlns:w="http://schemas.openxmlformats.org/wordprocessingml/2006/main" xmlns:w14="http://schemas.microsoft.com/office/word/2010/wordml" xmlns:w15="http://schemas.microsoft.com/office/word/2012/wordml" xmlns:w16cex="http://schemas.microsoft.com/office/word/2018/wordml/cex" xmlns:w16cid="http://schemas.microsoft.com/office/word/2016/wordml/cid" xmlns:w16="http://schemas.microsoft.com/office/word/2018/wordml" xmlns:w16sdtdh="http://schemas.microsoft.com/office/word/2020/wordml/sdtdatahash" xmlns:w16se="http://schemas.microsoft.com/office/word/2015/wordml/symex" xmlns:wpg="http://schemas.microsoft.com/office/word/2010/wordprocessingGroup" xmlns:wpi="http://schemas.microsoft.com/office/word/2010/wordprocessingInk" xmlns:wne="http://schemas.microsoft.com/office/word/2006/wordml" xmlns:wps="http://schemas.microsoft.com/office/word/2010/wordprocessingShape" mc:Ignorable="w14 w15 w16se w16cid w16 w16cex w16sdtdh wp14">
+  <w:sdt>
+    <w:sdtPr>
+      <w:id w:val="9418808"/>
+      <w:docPartObj>
+        <w:docPartGallery w:val="Page Numbers (Bottom of Page)"/>
+        <w:docPartUnique/>
+      </w:docPartObj>
+    </w:sdtPr>
+    <w:sdtContent>
+      <w:p>
+        <w:pPr>
+          <w:pStyle w:val="Footer"/>
+          <w:jc w:val="right"/>
+        </w:pPr>
+        <w:r>
+          <w:fldChar w:fldCharType="begin"/>
+        </w:r>
+        <w:r>
+          <w:instrText>PAGE   \* MERGEFORMAT</w:instrText>
+        </w:r>
+        <w:r>
+          <w:fldChar w:fldCharType="separate"/>
+        </w:r>
+        <w:r>
+          <w:rPr>
+            <w:lang w:val="id-ID"/>
+          </w:rPr>
+          <w:t>2</w:t>
+        </w:r>
+        <w:r>
+          <w:fldChar w:fldCharType="end"/>
+        </w:r>
+      </w:p>
+    </w:sdtContent>
+  </w:sdt>
+  <w:p>
+    <w:pPr>
+      <w:pStyle w:val="Footer"/>
+    </w:pPr>
+  </w:p>
+</w:ftr>
+</file>
+
+<file path=word/footnotes.xml><?xml version="1.0" encoding="utf-8"?>
+<w:footnotes xmlns:wpc="http://schemas.microsoft.com/office/word/2010/wordprocessingCanvas" xmlns:cx="http://schemas.microsoft.com/office/drawing/2014/chartex" xmlns:cx1="http://schemas.microsoft.com/office/drawing/2015/9/8/chartex" xmlns:cx2="http://schemas.microsoft.com/office/drawing/2015/10/21/chartex" xmlns:cx3="http://schemas.microsoft.com/office/drawing/2016/5/9/chartex" xmlns:cx4="http://schemas.microsoft.com/office/drawing/2016/5/10/chartex" xmlns:cx5="http://schemas.microsoft.com/office/drawing/2016/5/11/chartex" xmlns:cx6="http://schemas.microsoft.com/office/drawing/2016/5/12/chartex" xmlns:cx7="http://schemas.microsoft.com/office/drawing/2016/5/13/chartex" xmlns:cx8="http://schemas.microsoft.com/office/drawing/2016/5/14/chartex" xmlns:mc="http://schemas.openxmlformats.org/markup-compatibility/2006" xmlns:aink="http://schemas.microsoft.com/office/drawing/2016/ink" xmlns:am3d="http://schemas.microsoft.com/office/drawing/2017/model3d" xmlns:o="urn:schemas-microsoft-com:office:office" xmlns:oel="http://schemas.microsoft.com/office/2019/extlst" xmlns:r="http://schemas.openxmlformats.org/officeDocument/2006/relationships" xmlns:m="http://schemas.openxmlformats.org/officeDocument/2006/math" xmlns:v="urn:schemas-microsoft-com:vml" xmlns:wp14="http://schemas.microsoft.com/office/word/2010/wordprocessingDrawing" xmlns:wp="http://schemas.openxmlformats.org/drawingml/2006/wordprocessingDrawing" xmlns:w10="urn:schemas-microsoft-com:office:word" xmlns:w="http://schemas.openxmlformats.org/wordprocessingml/2006/main" xmlns:w14="http://schemas.microsoft.com/office/word/2010/wordml" xmlns:w15="http://schemas.microsoft.com/office/word/2012/wordml" xmlns:w16cex="http://schemas.microsoft.com/office/word/2018/wordml/cex" xmlns:w16cid="http://schemas.microsoft.com/office/word/2016/wordml/cid" xmlns:w16="http://schemas.microsoft.com/office/word/2018/wordml" xmlns:w16sdtdh="http://schemas.microsoft.com/office/word/2020/wordml/sdtdatahash" xmlns:w16se="http://schemas.microsoft.com/office/word/2015/wordml/symex" xmlns:wpg="http://schemas.microsoft.com/office/word/2010/wordprocessingGroup" xmlns:wpi="http://schemas.microsoft.com/office/word/2010/wordprocessingInk" xmlns:wne="http://schemas.microsoft.com/office/word/2006/wordml" xmlns:wps="http://schemas.microsoft.com/office/word/2010/wordprocessingShape" mc:Ignorable="w14 w15 w16se w16cid w16 w16cex w16sdtdh wp14">
+  <w:footnote w:type="separator" w:id="-1">
+    <w:p>
+      <w:pPr>
+        <w:spacing w:after="0" w:line="240" w:lineRule="auto"/>
+      </w:pPr>
+      <w:r>
+        <w:separator/>
+      </w:r>
+    </w:p>
+  </w:footnote>
+  <w:footnote w:type="continuationSeparator" w:id="0">
+    <w:p>
+      <w:pPr>
+        <w:spacing w:after="0" w:line="240" w:lineRule="auto"/>
+      </w:pPr>
+      <w:r>
+        <w:continuationSeparator/>
+      </w:r>
+    </w:p>
+  </w:footnote>
+</w:footnotes>
+</file>
+
+<file path=word/header1.xml><?xml version="1.0" encoding="utf-8"?>
+<w:hdr xmlns:wpc="http://schemas.microsoft.com/office/word/2010/wordprocessingCanvas" xmlns:cx="http://schemas.microsoft.com/office/drawing/2014/chartex" xmlns:cx1="http://schemas.microsoft.com/office/drawing/2015/9/8/chartex" xmlns:cx2="http://schemas.microsoft.com/office/drawing/2015/10/21/chartex" xmlns:cx3="http://schemas.microsoft.com/office/drawing/2016/5/9/chartex" xmlns:cx4="http://schemas.microsoft.com/office/drawing/2016/5/10/chartex" xmlns:cx5="http://schemas.microsoft.com/office/drawing/2016/5/11/chartex" xmlns:cx6="http://schemas.microsoft.com/office/drawing/2016/5/12/chartex" xmlns:cx7="http://schemas.microsoft.com/office/drawing/2016/5/13/chartex" xmlns:cx8="http://schemas.microsoft.com/office/drawing/2016/5/14/chartex" xmlns:mc="http://schemas.openxmlformats.org/markup-compatibility/2006" xmlns:aink="http://schemas.microsoft.com/office/drawing/2016/ink" xmlns:am3d="http://schemas.microsoft.com/office/drawing/2017/model3d" xmlns:o="urn:schemas-microsoft-com:office:office" xmlns:oel="http://schemas.microsoft.com/office/2019/extlst" xmlns:r="http://schemas.openxmlformats.org/officeDocument/2006/relationships" xmlns:m="http://schemas.openxmlformats.org/officeDocument/2006/math" xmlns:v="urn:schemas-microsoft-com:vml" xmlns:wp14="http://schemas.microsoft.com/office/word/2010/wordprocessingDrawing" xmlns:wp="http://schemas.openxmlformats.org/drawingml/2006/wordprocessingDrawing" xmlns:w10="urn:schemas-microsoft-com:office:word" xmlns:w="http://schemas.openxmlformats.org/wordprocessingml/2006/main" xmlns:w14="http://schemas.microsoft.com/office/word/2010/wordml" xmlns:w15="http://schemas.microsoft.com/office/word/2012/wordml" xmlns:w16cex="http://schemas.microsoft.com/office/word/2018/wordml/cex" xmlns:w16cid="http://schemas.microsoft.com/office/word/2016/wordml/cid" xmlns:w16="http://schemas.microsoft.com/office/word/2018/wordml" xmlns:w16sdtdh="http://schemas.microsoft.com/office/word/2020/wordml/sdtdatahash" xmlns:w16se="http://schemas.microsoft.com/office/word/2015/wordml/symex" xmlns:wpg="http://schemas.microsoft.com/office/word/2010/wordprocessingGroup" xmlns:wpi="http://schemas.microsoft.com/office/word/2010/wordprocessingInk" xmlns:wne="http://schemas.microsoft.com/office/word/2006/wordml" xmlns:wps="http://schemas.microsoft.com/office/word/2010/wordprocessingShape" mc:Ignorable="w14 w15 w16se w16cid w16 w16cex w16sdtdh wp14">
+  <w:p>
+    <w:pPr>
+      <w:spacing w:line="240" w:lineRule="auto"/>
+      <w:ind w:left="1134"/>
+      <w:rPr>
+        <w:rFonts w:ascii="Times New Roman" w:hAnsi="Times New Roman" w:cs="Times New Roman"/>
+        <w:b/>
+        <w:bCs/>
+        <w:sz w:val="24"/>
+        <w:szCs w:val="24"/>
+        <w:lang w:val="en-US"/>
+      </w:rPr>
+    </w:pPr>
+    <w:bookmarkStart w:id="5" w:name="_Hlk108040318"/>
+    <w:r>
+      <w:rPr>
+        <w:noProof/>
+      </w:rPr>
+      <w:drawing>
+        <wp:anchor distT="0" distB="0" distL="114300" distR="114300" simplePos="0" relativeHeight="251658240" behindDoc="0" locked="0" layoutInCell="1" allowOverlap="1" wp14:anchorId="42586AC9" wp14:editId="19DC6CA6">
+          <wp:simplePos x="0" y="0"/>
+          <wp:positionH relativeFrom="margin">
+            <wp:align>left</wp:align>
+          </wp:positionH>
+          <wp:positionV relativeFrom="paragraph">
+            <wp:posOffset>17007</wp:posOffset>
+          </wp:positionV>
+          <wp:extent cx="520065" cy="539750"/>
+          <wp:effectExtent l="0" t="0" r="0" b="0"/>
+          <wp:wrapNone/>
+          <wp:docPr id="23" name="Picture 23"/>
+          <wp:cNvGraphicFramePr>
+            <a:graphicFrameLocks xmlns:a="http://schemas.openxmlformats.org/drawingml/2006/main" noChangeAspect="1"/>
+          </wp:cNvGraphicFramePr>
+          <a:graphic xmlns:a="http://schemas.openxmlformats.org/drawingml/2006/main">
+            <a:graphicData uri="http://schemas.openxmlformats.org/drawingml/2006/picture">
+              <pic:pic xmlns:pic="http://schemas.openxmlformats.org/drawingml/2006/picture">
+                <pic:nvPicPr>
+                  <pic:cNvPr id="0" name="Picture 1"/>
+                  <pic:cNvPicPr>
+                    <a:picLocks noChangeAspect="1" noChangeArrowheads="1"/>
+                  </pic:cNvPicPr>
+                </pic:nvPicPr>
+                <pic:blipFill rotWithShape="1">
+                  <a:blip r:embed="rId1">
+                    <a:extLst>
+                      <a:ext uri="{28A0092B-C50C-407E-A947-70E740481C1C}">
+                        <a14:useLocalDpi xmlns:a14="http://schemas.microsoft.com/office/drawing/2010/main" val="0"/>
+                      </a:ext>
+                    </a:extLst>
+                  </a:blip>
+                  <a:srcRect b="14286"/>
+                  <a:stretch/>
+                </pic:blipFill>
+                <pic:spPr bwMode="auto">
+                  <a:xfrm>
+                    <a:off x="0" y="0"/>
+                    <a:ext cx="520065" cy="539750"/>
+                  </a:xfrm>
+                  <a:prstGeom prst="rect">
+                    <a:avLst/>
+                  </a:prstGeom>
+                  <a:noFill/>
+                  <a:ln>
+                    <a:noFill/>
+                  </a:ln>
+                  <a:extLst>
+                    <a:ext uri="{53640926-AAD7-44D8-BBD7-CCE9431645EC}">
+                      <a14:shadowObscured xmlns:a14="http://schemas.microsoft.com/office/drawing/2010/main"/>
+                    </a:ext>
+                  </a:extLst>
+                </pic:spPr>
+              </pic:pic>
+            </a:graphicData>
+          </a:graphic>
+        </wp:anchor>
+      </w:drawing>
+    </w:r>
+    <w:r>
+      <w:rPr>
+        <w:rFonts w:ascii="Times New Roman" w:hAnsi="Times New Roman" w:cs="Times New Roman"/>
+        <w:b/>
+        <w:bCs/>
+        <w:sz w:val="24"/>
+        <w:szCs w:val="24"/>
+        <w:lang w:val="en-US"/>
+      </w:rPr>
+      <w:br/>
+    </w:r>
+    <w:r>
+      <w:rPr>
+        <w:rFonts w:ascii="Times New Roman" w:hAnsi="Times New Roman" w:cs="Times New Roman"/>
+        <w:b/>
+        <w:bCs/>
+        <w:sz w:val="24"/>
+        <w:szCs w:val="24"/>
+        <w:lang w:val="en-US"/>
+      </w:rPr>
+      <w:t xml:space="preserve">Modul Andri </w:t>
+    </w:r>
+    <w:r>
+      <w:rPr>
+        <w:rFonts w:ascii="Times New Roman" w:hAnsi="Times New Roman" w:cs="Times New Roman"/>
+        <w:b/>
+        <w:bCs/>
+        <w:sz w:val="24"/>
+        <w:szCs w:val="24"/>
+        <w:lang w:val="en-US"/>
+      </w:rPr>
+      <w:t>–</w:t>
+    </w:r>
+    <w:r>
+      <w:rPr>
+        <w:rFonts w:ascii="Times New Roman" w:hAnsi="Times New Roman" w:cs="Times New Roman"/>
+        <w:b/>
+        <w:bCs/>
+        <w:sz w:val="24"/>
+        <w:szCs w:val="24"/>
+        <w:lang w:val="en-US"/>
+      </w:rPr>
+      <w:t xml:space="preserve"> </w:t>
+    </w:r>
+    <w:proofErr w:type="spellStart"/>
+    <w:r>
+      <w:rPr>
+        <w:rFonts w:ascii="Times New Roman" w:hAnsi="Times New Roman" w:cs="Times New Roman"/>
+        <w:b/>
+        <w:bCs/>
+        <w:sz w:val="24"/>
+        <w:szCs w:val="24"/>
+        <w:lang w:val="en-US"/>
+      </w:rPr>
+      <w:t>Belajar</w:t>
+    </w:r>
+    <w:proofErr w:type="spellEnd"/>
+    <w:r>
+      <w:rPr>
+        <w:rFonts w:ascii="Times New Roman" w:hAnsi="Times New Roman" w:cs="Times New Roman"/>
+        <w:b/>
+        <w:bCs/>
+        <w:sz w:val="24"/>
+        <w:szCs w:val="24"/>
+        <w:lang w:val="en-US"/>
+      </w:rPr>
+      <w:t xml:space="preserve"> Python Dasar – Part 1</w:t>
+    </w:r>
+  </w:p>
+  <w:bookmarkEnd w:id="5"/>
+  <w:p>
+    <w:pPr>
+      <w:pBdr>
+        <w:bottom w:val="single" w:sz="4" w:space="1" w:color="auto"/>
+      </w:pBdr>
+      <w:spacing w:line="240" w:lineRule="auto"/>
+      <w:rPr>
+        <w:rFonts w:ascii="Times New Roman" w:hAnsi="Times New Roman" w:cs="Times New Roman"/>
+        <w:b/>
+        <w:bCs/>
+        <w:sz w:val="24"/>
+        <w:szCs w:val="24"/>
+        <w:lang w:val="en-US"/>
+      </w:rPr>
+    </w:pPr>
+  </w:p>
+</w:hdr>
+</file>
+
 <file path=word/numbering.xml><?xml version="1.0" encoding="utf-8"?>
 <w:numbering xmlns:wpc="http://schemas.microsoft.com/office/word/2010/wordprocessingCanvas" xmlns:cx="http://schemas.microsoft.com/office/drawing/2014/chartex" xmlns:cx1="http://schemas.microsoft.com/office/drawing/2015/9/8/chartex" xmlns:cx2="http://schemas.microsoft.com/office/drawing/2015/10/21/chartex" xmlns:cx3="http://schemas.microsoft.com/office/drawing/2016/5/9/chartex" xmlns:cx4="http://schemas.microsoft.com/office/drawing/2016/5/10/chartex" xmlns:cx5="http://schemas.microsoft.com/office/drawing/2016/5/11/chartex" xmlns:cx6="http://schemas.microsoft.com/office/drawing/2016/5/12/chartex" xmlns:cx7="http://schemas.microsoft.com/office/drawing/2016/5/13/chartex" xmlns:cx8="http://schemas.microsoft.com/office/drawing/2016/5/14/chartex" xmlns:mc="http://schemas.openxmlformats.org/markup-compatibility/2006" xmlns:aink="http://schemas.microsoft.com/office/drawing/2016/ink" xmlns:am3d="http://schemas.microsoft.com/office/drawing/2017/model3d" xmlns:o="urn:schemas-microsoft-com:office:office" xmlns:oel="http://schemas.microsoft.com/office/2019/extlst" xmlns:r="http://schemas.openxmlformats.org/officeDocument/2006/relationships" xmlns:m="http://schemas.openxmlformats.org/officeDocument/2006/math" xmlns:v="urn:schemas-microsoft-com:vml" xmlns:wp14="http://schemas.microsoft.com/office/word/2010/wordprocessingDrawing" xmlns:wp="http://schemas.openxmlformats.org/drawingml/2006/wordprocessingDrawing" xmlns:w10="urn:schemas-microsoft-com:office:word" xmlns:w="http://schemas.openxmlformats.org/wordprocessingml/2006/main" xmlns:w14="http://schemas.microsoft.com/office/word/2010/wordml" xmlns:w15="http://schemas.microsoft.com/office/word/2012/wordml" xmlns:w16cex="http://schemas.microsoft.com/office/word/2018/wordml/cex" xmlns:w16cid="http://schemas.microsoft.com/office/word/2016/wordml/cid" xmlns:w16="http://schemas.microsoft.com/office/word/2018/wordml" xmlns:w16sdtdh="http://schemas.microsoft.com/office/word/2020/wordml/sdtdatahash" xmlns:w16se="http://schemas.microsoft.com/office/word/2015/wordml/symex" xmlns:wpg="http://schemas.microsoft.com/office/word/2010/wordprocessingGroup" xmlns:wpi="http://schemas.microsoft.com/office/word/2010/wordprocessingInk" xmlns:wne="http://schemas.microsoft.com/office/word/2006/wordml" xmlns:wps="http://schemas.microsoft.com/office/word/2010/wordprocessingShape" mc:Ignorable="w14 w15 w16se w16cid w16 w16cex w16sdtdh wp14">
   <w:abstractNum w:abstractNumId="0" w15:restartNumberingAfterBreak="0">
+    <w:nsid w:val="0EDC442A"/>
+    <w:multiLevelType w:val="hybridMultilevel"/>
+    <w:tmpl w:val="4B765A8A"/>
+    <w:lvl w:ilvl="0" w:tplc="FFFFFFFF">
+      <w:start w:val="1"/>
+      <w:numFmt w:val="upperLetter"/>
+      <w:lvlText w:val="%1."/>
+      <w:lvlJc w:val="left"/>
+      <w:pPr>
+        <w:ind w:left="360" w:hanging="360"/>
+      </w:pPr>
+    </w:lvl>
+    <w:lvl w:ilvl="1" w:tplc="FFFFFFFF" w:tentative="1">
+      <w:start w:val="1"/>
+      <w:numFmt w:val="lowerLetter"/>
+      <w:lvlText w:val="%2."/>
+      <w:lvlJc w:val="left"/>
+      <w:pPr>
+        <w:ind w:left="1080" w:hanging="360"/>
+      </w:pPr>
+    </w:lvl>
+    <w:lvl w:ilvl="2" w:tplc="FFFFFFFF" w:tentative="1">
+      <w:start w:val="1"/>
+      <w:numFmt w:val="lowerRoman"/>
+      <w:lvlText w:val="%3."/>
+      <w:lvlJc w:val="right"/>
+      <w:pPr>
+        <w:ind w:left="1800" w:hanging="180"/>
+      </w:pPr>
+    </w:lvl>
+    <w:lvl w:ilvl="3" w:tplc="FFFFFFFF" w:tentative="1">
+      <w:start w:val="1"/>
+      <w:numFmt w:val="decimal"/>
+      <w:lvlText w:val="%4."/>
+      <w:lvlJc w:val="left"/>
+      <w:pPr>
+        <w:ind w:left="2520" w:hanging="360"/>
+      </w:pPr>
+    </w:lvl>
+    <w:lvl w:ilvl="4" w:tplc="FFFFFFFF" w:tentative="1">
+      <w:start w:val="1"/>
+      <w:numFmt w:val="lowerLetter"/>
+      <w:lvlText w:val="%5."/>
+      <w:lvlJc w:val="left"/>
+      <w:pPr>
+        <w:ind w:left="3240" w:hanging="360"/>
+      </w:pPr>
+    </w:lvl>
+    <w:lvl w:ilvl="5" w:tplc="FFFFFFFF" w:tentative="1">
+      <w:start w:val="1"/>
+      <w:numFmt w:val="lowerRoman"/>
+      <w:lvlText w:val="%6."/>
+      <w:lvlJc w:val="right"/>
+      <w:pPr>
+        <w:ind w:left="3960" w:hanging="180"/>
+      </w:pPr>
+    </w:lvl>
+    <w:lvl w:ilvl="6" w:tplc="FFFFFFFF" w:tentative="1">
+      <w:start w:val="1"/>
+      <w:numFmt w:val="decimal"/>
+      <w:lvlText w:val="%7."/>
+      <w:lvlJc w:val="left"/>
+      <w:pPr>
+        <w:ind w:left="4680" w:hanging="360"/>
+      </w:pPr>
+    </w:lvl>
+    <w:lvl w:ilvl="7" w:tplc="FFFFFFFF" w:tentative="1">
+      <w:start w:val="1"/>
+      <w:numFmt w:val="lowerLetter"/>
+      <w:lvlText w:val="%8."/>
+      <w:lvlJc w:val="left"/>
+      <w:pPr>
+        <w:ind w:left="5400" w:hanging="360"/>
+      </w:pPr>
+    </w:lvl>
+    <w:lvl w:ilvl="8" w:tplc="FFFFFFFF" w:tentative="1">
+      <w:start w:val="1"/>
+      <w:numFmt w:val="lowerRoman"/>
+      <w:lvlText w:val="%9."/>
+      <w:lvlJc w:val="right"/>
+      <w:pPr>
+        <w:ind w:left="6120" w:hanging="180"/>
+      </w:pPr>
+    </w:lvl>
+  </w:abstractNum>
+  <w:abstractNum w:abstractNumId="1" w15:restartNumberingAfterBreak="0">
     <w:nsid w:val="12AF6E09"/>
     <w:multiLevelType w:val="hybridMultilevel"/>
     <w:tmpl w:val="3A5406CE"/>
@@ -3524,7 +4046,7 @@
       </w:pPr>
     </w:lvl>
   </w:abstractNum>
-  <w:abstractNum w:abstractNumId="1" w15:restartNumberingAfterBreak="0">
+  <w:abstractNum w:abstractNumId="2" w15:restartNumberingAfterBreak="0">
     <w:nsid w:val="15226093"/>
     <w:multiLevelType w:val="hybridMultilevel"/>
     <w:tmpl w:val="735E3D90"/>
@@ -3637,10 +4159,10 @@
       </w:rPr>
     </w:lvl>
   </w:abstractNum>
-  <w:abstractNum w:abstractNumId="2" w15:restartNumberingAfterBreak="0">
+  <w:abstractNum w:abstractNumId="3" w15:restartNumberingAfterBreak="0">
     <w:nsid w:val="20592CB5"/>
     <w:multiLevelType w:val="hybridMultilevel"/>
-    <w:tmpl w:val="6C0A475E"/>
+    <w:tmpl w:val="71043BFC"/>
     <w:lvl w:ilvl="0" w:tplc="04210015">
       <w:start w:val="1"/>
       <w:numFmt w:val="upperLetter"/>
@@ -3723,7 +4245,93 @@
       </w:pPr>
     </w:lvl>
   </w:abstractNum>
-  <w:abstractNum w:abstractNumId="3" w15:restartNumberingAfterBreak="0">
+  <w:abstractNum w:abstractNumId="4" w15:restartNumberingAfterBreak="0">
+    <w:nsid w:val="41DA0858"/>
+    <w:multiLevelType w:val="hybridMultilevel"/>
+    <w:tmpl w:val="A86A9128"/>
+    <w:lvl w:ilvl="0" w:tplc="04210015">
+      <w:start w:val="1"/>
+      <w:numFmt w:val="upperLetter"/>
+      <w:lvlText w:val="%1."/>
+      <w:lvlJc w:val="left"/>
+      <w:pPr>
+        <w:ind w:left="360" w:hanging="360"/>
+      </w:pPr>
+    </w:lvl>
+    <w:lvl w:ilvl="1" w:tplc="04210019" w:tentative="1">
+      <w:start w:val="1"/>
+      <w:numFmt w:val="lowerLetter"/>
+      <w:lvlText w:val="%2."/>
+      <w:lvlJc w:val="left"/>
+      <w:pPr>
+        <w:ind w:left="1080" w:hanging="360"/>
+      </w:pPr>
+    </w:lvl>
+    <w:lvl w:ilvl="2" w:tplc="0421001B" w:tentative="1">
+      <w:start w:val="1"/>
+      <w:numFmt w:val="lowerRoman"/>
+      <w:lvlText w:val="%3."/>
+      <w:lvlJc w:val="right"/>
+      <w:pPr>
+        <w:ind w:left="1800" w:hanging="180"/>
+      </w:pPr>
+    </w:lvl>
+    <w:lvl w:ilvl="3" w:tplc="0421000F" w:tentative="1">
+      <w:start w:val="1"/>
+      <w:numFmt w:val="decimal"/>
+      <w:lvlText w:val="%4."/>
+      <w:lvlJc w:val="left"/>
+      <w:pPr>
+        <w:ind w:left="2520" w:hanging="360"/>
+      </w:pPr>
+    </w:lvl>
+    <w:lvl w:ilvl="4" w:tplc="04210019" w:tentative="1">
+      <w:start w:val="1"/>
+      <w:numFmt w:val="lowerLetter"/>
+      <w:lvlText w:val="%5."/>
+      <w:lvlJc w:val="left"/>
+      <w:pPr>
+        <w:ind w:left="3240" w:hanging="360"/>
+      </w:pPr>
+    </w:lvl>
+    <w:lvl w:ilvl="5" w:tplc="0421001B" w:tentative="1">
+      <w:start w:val="1"/>
+      <w:numFmt w:val="lowerRoman"/>
+      <w:lvlText w:val="%6."/>
+      <w:lvlJc w:val="right"/>
+      <w:pPr>
+        <w:ind w:left="3960" w:hanging="180"/>
+      </w:pPr>
+    </w:lvl>
+    <w:lvl w:ilvl="6" w:tplc="0421000F" w:tentative="1">
+      <w:start w:val="1"/>
+      <w:numFmt w:val="decimal"/>
+      <w:lvlText w:val="%7."/>
+      <w:lvlJc w:val="left"/>
+      <w:pPr>
+        <w:ind w:left="4680" w:hanging="360"/>
+      </w:pPr>
+    </w:lvl>
+    <w:lvl w:ilvl="7" w:tplc="04210019" w:tentative="1">
+      <w:start w:val="1"/>
+      <w:numFmt w:val="lowerLetter"/>
+      <w:lvlText w:val="%8."/>
+      <w:lvlJc w:val="left"/>
+      <w:pPr>
+        <w:ind w:left="5400" w:hanging="360"/>
+      </w:pPr>
+    </w:lvl>
+    <w:lvl w:ilvl="8" w:tplc="0421001B" w:tentative="1">
+      <w:start w:val="1"/>
+      <w:numFmt w:val="lowerRoman"/>
+      <w:lvlText w:val="%9."/>
+      <w:lvlJc w:val="right"/>
+      <w:pPr>
+        <w:ind w:left="6120" w:hanging="180"/>
+      </w:pPr>
+    </w:lvl>
+  </w:abstractNum>
+  <w:abstractNum w:abstractNumId="5" w15:restartNumberingAfterBreak="0">
     <w:nsid w:val="47A66AAE"/>
     <w:multiLevelType w:val="hybridMultilevel"/>
     <w:tmpl w:val="DC625B7C"/>
@@ -3812,7 +4420,7 @@
       </w:pPr>
     </w:lvl>
   </w:abstractNum>
-  <w:abstractNum w:abstractNumId="4" w15:restartNumberingAfterBreak="0">
+  <w:abstractNum w:abstractNumId="6" w15:restartNumberingAfterBreak="0">
     <w:nsid w:val="481C26C5"/>
     <w:multiLevelType w:val="multilevel"/>
     <w:tmpl w:val="348AF81E"/>
@@ -3961,7 +4569,96 @@
       </w:rPr>
     </w:lvl>
   </w:abstractNum>
-  <w:abstractNum w:abstractNumId="5" w15:restartNumberingAfterBreak="0">
+  <w:abstractNum w:abstractNumId="7" w15:restartNumberingAfterBreak="0">
+    <w:nsid w:val="495053C9"/>
+    <w:multiLevelType w:val="hybridMultilevel"/>
+    <w:tmpl w:val="396E8AB4"/>
+    <w:lvl w:ilvl="0" w:tplc="F91E9E3A">
+      <w:start w:val="4"/>
+      <w:numFmt w:val="upperLetter"/>
+      <w:lvlText w:val="%1."/>
+      <w:lvlJc w:val="left"/>
+      <w:pPr>
+        <w:ind w:left="360" w:hanging="360"/>
+      </w:pPr>
+      <w:rPr>
+        <w:rFonts w:hint="default"/>
+      </w:rPr>
+    </w:lvl>
+    <w:lvl w:ilvl="1" w:tplc="04210019" w:tentative="1">
+      <w:start w:val="1"/>
+      <w:numFmt w:val="lowerLetter"/>
+      <w:lvlText w:val="%2."/>
+      <w:lvlJc w:val="left"/>
+      <w:pPr>
+        <w:ind w:left="1440" w:hanging="360"/>
+      </w:pPr>
+    </w:lvl>
+    <w:lvl w:ilvl="2" w:tplc="0421001B" w:tentative="1">
+      <w:start w:val="1"/>
+      <w:numFmt w:val="lowerRoman"/>
+      <w:lvlText w:val="%3."/>
+      <w:lvlJc w:val="right"/>
+      <w:pPr>
+        <w:ind w:left="2160" w:hanging="180"/>
+      </w:pPr>
+    </w:lvl>
+    <w:lvl w:ilvl="3" w:tplc="0421000F" w:tentative="1">
+      <w:start w:val="1"/>
+      <w:numFmt w:val="decimal"/>
+      <w:lvlText w:val="%4."/>
+      <w:lvlJc w:val="left"/>
+      <w:pPr>
+        <w:ind w:left="2880" w:hanging="360"/>
+      </w:pPr>
+    </w:lvl>
+    <w:lvl w:ilvl="4" w:tplc="04210019" w:tentative="1">
+      <w:start w:val="1"/>
+      <w:numFmt w:val="lowerLetter"/>
+      <w:lvlText w:val="%5."/>
+      <w:lvlJc w:val="left"/>
+      <w:pPr>
+        <w:ind w:left="3600" w:hanging="360"/>
+      </w:pPr>
+    </w:lvl>
+    <w:lvl w:ilvl="5" w:tplc="0421001B" w:tentative="1">
+      <w:start w:val="1"/>
+      <w:numFmt w:val="lowerRoman"/>
+      <w:lvlText w:val="%6."/>
+      <w:lvlJc w:val="right"/>
+      <w:pPr>
+        <w:ind w:left="4320" w:hanging="180"/>
+      </w:pPr>
+    </w:lvl>
+    <w:lvl w:ilvl="6" w:tplc="0421000F" w:tentative="1">
+      <w:start w:val="1"/>
+      <w:numFmt w:val="decimal"/>
+      <w:lvlText w:val="%7."/>
+      <w:lvlJc w:val="left"/>
+      <w:pPr>
+        <w:ind w:left="5040" w:hanging="360"/>
+      </w:pPr>
+    </w:lvl>
+    <w:lvl w:ilvl="7" w:tplc="04210019" w:tentative="1">
+      <w:start w:val="1"/>
+      <w:numFmt w:val="lowerLetter"/>
+      <w:lvlText w:val="%8."/>
+      <w:lvlJc w:val="left"/>
+      <w:pPr>
+        <w:ind w:left="5760" w:hanging="360"/>
+      </w:pPr>
+    </w:lvl>
+    <w:lvl w:ilvl="8" w:tplc="0421001B" w:tentative="1">
+      <w:start w:val="1"/>
+      <w:numFmt w:val="lowerRoman"/>
+      <w:lvlText w:val="%9."/>
+      <w:lvlJc w:val="right"/>
+      <w:pPr>
+        <w:ind w:left="6480" w:hanging="180"/>
+      </w:pPr>
+    </w:lvl>
+  </w:abstractNum>
+  <w:abstractNum w:abstractNumId="8" w15:restartNumberingAfterBreak="0">
     <w:nsid w:val="60EE4C06"/>
     <w:multiLevelType w:val="hybridMultilevel"/>
     <w:tmpl w:val="9E84C5CC"/>
@@ -4074,7 +4771,7 @@
       </w:rPr>
     </w:lvl>
   </w:abstractNum>
-  <w:abstractNum w:abstractNumId="6" w15:restartNumberingAfterBreak="0">
+  <w:abstractNum w:abstractNumId="9" w15:restartNumberingAfterBreak="0">
     <w:nsid w:val="631B61B2"/>
     <w:multiLevelType w:val="hybridMultilevel"/>
     <w:tmpl w:val="D794ED4A"/>
@@ -4160,7 +4857,7 @@
       </w:pPr>
     </w:lvl>
   </w:abstractNum>
-  <w:abstractNum w:abstractNumId="7" w15:restartNumberingAfterBreak="0">
+  <w:abstractNum w:abstractNumId="10" w15:restartNumberingAfterBreak="0">
     <w:nsid w:val="64055356"/>
     <w:multiLevelType w:val="hybridMultilevel"/>
     <w:tmpl w:val="85B4C8DE"/>
@@ -4246,7 +4943,7 @@
       </w:pPr>
     </w:lvl>
   </w:abstractNum>
-  <w:abstractNum w:abstractNumId="8" w15:restartNumberingAfterBreak="0">
+  <w:abstractNum w:abstractNumId="11" w15:restartNumberingAfterBreak="0">
     <w:nsid w:val="682E6704"/>
     <w:multiLevelType w:val="hybridMultilevel"/>
     <w:tmpl w:val="7D583A3E"/>
@@ -4335,7 +5032,7 @@
       </w:pPr>
     </w:lvl>
   </w:abstractNum>
-  <w:abstractNum w:abstractNumId="9" w15:restartNumberingAfterBreak="0">
+  <w:abstractNum w:abstractNumId="12" w15:restartNumberingAfterBreak="0">
     <w:nsid w:val="749B3F34"/>
     <w:multiLevelType w:val="hybridMultilevel"/>
     <w:tmpl w:val="F83EF99A"/>
@@ -4448,35 +5145,133 @@
       </w:rPr>
     </w:lvl>
   </w:abstractNum>
+  <w:abstractNum w:abstractNumId="13" w15:restartNumberingAfterBreak="0">
+    <w:nsid w:val="7CAE7DE9"/>
+    <w:multiLevelType w:val="hybridMultilevel"/>
+    <w:tmpl w:val="D85A7CA0"/>
+    <w:lvl w:ilvl="0" w:tplc="04210015">
+      <w:start w:val="1"/>
+      <w:numFmt w:val="upperLetter"/>
+      <w:lvlText w:val="%1."/>
+      <w:lvlJc w:val="left"/>
+      <w:pPr>
+        <w:ind w:left="360" w:hanging="360"/>
+      </w:pPr>
+    </w:lvl>
+    <w:lvl w:ilvl="1" w:tplc="04210019" w:tentative="1">
+      <w:start w:val="1"/>
+      <w:numFmt w:val="lowerLetter"/>
+      <w:lvlText w:val="%2."/>
+      <w:lvlJc w:val="left"/>
+      <w:pPr>
+        <w:ind w:left="1080" w:hanging="360"/>
+      </w:pPr>
+    </w:lvl>
+    <w:lvl w:ilvl="2" w:tplc="0421001B" w:tentative="1">
+      <w:start w:val="1"/>
+      <w:numFmt w:val="lowerRoman"/>
+      <w:lvlText w:val="%3."/>
+      <w:lvlJc w:val="right"/>
+      <w:pPr>
+        <w:ind w:left="1800" w:hanging="180"/>
+      </w:pPr>
+    </w:lvl>
+    <w:lvl w:ilvl="3" w:tplc="0421000F" w:tentative="1">
+      <w:start w:val="1"/>
+      <w:numFmt w:val="decimal"/>
+      <w:lvlText w:val="%4."/>
+      <w:lvlJc w:val="left"/>
+      <w:pPr>
+        <w:ind w:left="2520" w:hanging="360"/>
+      </w:pPr>
+    </w:lvl>
+    <w:lvl w:ilvl="4" w:tplc="04210019" w:tentative="1">
+      <w:start w:val="1"/>
+      <w:numFmt w:val="lowerLetter"/>
+      <w:lvlText w:val="%5."/>
+      <w:lvlJc w:val="left"/>
+      <w:pPr>
+        <w:ind w:left="3240" w:hanging="360"/>
+      </w:pPr>
+    </w:lvl>
+    <w:lvl w:ilvl="5" w:tplc="0421001B" w:tentative="1">
+      <w:start w:val="1"/>
+      <w:numFmt w:val="lowerRoman"/>
+      <w:lvlText w:val="%6."/>
+      <w:lvlJc w:val="right"/>
+      <w:pPr>
+        <w:ind w:left="3960" w:hanging="180"/>
+      </w:pPr>
+    </w:lvl>
+    <w:lvl w:ilvl="6" w:tplc="0421000F" w:tentative="1">
+      <w:start w:val="1"/>
+      <w:numFmt w:val="decimal"/>
+      <w:lvlText w:val="%7."/>
+      <w:lvlJc w:val="left"/>
+      <w:pPr>
+        <w:ind w:left="4680" w:hanging="360"/>
+      </w:pPr>
+    </w:lvl>
+    <w:lvl w:ilvl="7" w:tplc="04210019" w:tentative="1">
+      <w:start w:val="1"/>
+      <w:numFmt w:val="lowerLetter"/>
+      <w:lvlText w:val="%8."/>
+      <w:lvlJc w:val="left"/>
+      <w:pPr>
+        <w:ind w:left="5400" w:hanging="360"/>
+      </w:pPr>
+    </w:lvl>
+    <w:lvl w:ilvl="8" w:tplc="0421001B" w:tentative="1">
+      <w:start w:val="1"/>
+      <w:numFmt w:val="lowerRoman"/>
+      <w:lvlText w:val="%9."/>
+      <w:lvlJc w:val="right"/>
+      <w:pPr>
+        <w:ind w:left="6120" w:hanging="180"/>
+      </w:pPr>
+    </w:lvl>
+  </w:abstractNum>
   <w:num w:numId="1" w16cid:durableId="927228221">
+    <w:abstractNumId w:val="6"/>
+  </w:num>
+  <w:num w:numId="2" w16cid:durableId="176503200">
+    <w:abstractNumId w:val="12"/>
+  </w:num>
+  <w:num w:numId="3" w16cid:durableId="1640919054">
+    <w:abstractNumId w:val="3"/>
+  </w:num>
+  <w:num w:numId="4" w16cid:durableId="1467435059">
+    <w:abstractNumId w:val="10"/>
+  </w:num>
+  <w:num w:numId="5" w16cid:durableId="856776463">
+    <w:abstractNumId w:val="2"/>
+  </w:num>
+  <w:num w:numId="6" w16cid:durableId="938027567">
+    <w:abstractNumId w:val="1"/>
+  </w:num>
+  <w:num w:numId="7" w16cid:durableId="504638908">
+    <w:abstractNumId w:val="5"/>
+  </w:num>
+  <w:num w:numId="8" w16cid:durableId="812985816">
+    <w:abstractNumId w:val="11"/>
+  </w:num>
+  <w:num w:numId="9" w16cid:durableId="1070929279">
+    <w:abstractNumId w:val="9"/>
+  </w:num>
+  <w:num w:numId="10" w16cid:durableId="1514295870">
+    <w:abstractNumId w:val="8"/>
+  </w:num>
+  <w:num w:numId="11" w16cid:durableId="277030373">
+    <w:abstractNumId w:val="13"/>
+  </w:num>
+  <w:num w:numId="12" w16cid:durableId="1244880182">
+    <w:abstractNumId w:val="0"/>
+  </w:num>
+  <w:num w:numId="13" w16cid:durableId="1832601015">
     <w:abstractNumId w:val="4"/>
   </w:num>
-  <w:num w:numId="2" w16cid:durableId="176503200">
-    <w:abstractNumId w:val="9"/>
-  </w:num>
-  <w:num w:numId="3" w16cid:durableId="1640919054">
-    <w:abstractNumId w:val="2"/>
-  </w:num>
-  <w:num w:numId="4" w16cid:durableId="1467435059">
+  <w:num w:numId="14" w16cid:durableId="1671757855">
     <w:abstractNumId w:val="7"/>
-  </w:num>
-  <w:num w:numId="5" w16cid:durableId="856776463">
-    <w:abstractNumId w:val="1"/>
-  </w:num>
-  <w:num w:numId="6" w16cid:durableId="938027567">
-    <w:abstractNumId w:val="0"/>
-  </w:num>
-  <w:num w:numId="7" w16cid:durableId="504638908">
-    <w:abstractNumId w:val="3"/>
-  </w:num>
-  <w:num w:numId="8" w16cid:durableId="812985816">
-    <w:abstractNumId w:val="8"/>
-  </w:num>
-  <w:num w:numId="9" w16cid:durableId="1070929279">
-    <w:abstractNumId w:val="6"/>
-  </w:num>
-  <w:num w:numId="10" w16cid:durableId="1514295870">
-    <w:abstractNumId w:val="5"/>
   </w:num>
 </w:numbering>
 </file>
@@ -4604,6 +5399,7 @@
     <w:lsdException w:name="HTML Sample" w:semiHidden="1" w:unhideWhenUsed="1"/>
     <w:lsdException w:name="HTML Typewriter" w:semiHidden="1" w:unhideWhenUsed="1"/>
     <w:lsdException w:name="HTML Variable" w:semiHidden="1" w:unhideWhenUsed="1"/>
+    <w:lsdException w:name="Normal Table" w:semiHidden="1" w:unhideWhenUsed="1"/>
     <w:lsdException w:name="annotation subject" w:semiHidden="1" w:unhideWhenUsed="1"/>
     <w:lsdException w:name="No List" w:semiHidden="1" w:unhideWhenUsed="1"/>
     <w:lsdException w:name="Outline List 1" w:semiHidden="1" w:unhideWhenUsed="1"/>
@@ -4650,8 +5446,10 @@
     <w:lsdException w:name="Table Subtle 2" w:semiHidden="1" w:unhideWhenUsed="1"/>
     <w:lsdException w:name="Table Web 1" w:semiHidden="1" w:unhideWhenUsed="1"/>
     <w:lsdException w:name="Table Web 2" w:semiHidden="1" w:unhideWhenUsed="1"/>
+    <w:lsdException w:name="Table Web 3" w:semiHidden="1" w:unhideWhenUsed="1"/>
     <w:lsdException w:name="Balloon Text" w:semiHidden="1" w:unhideWhenUsed="1"/>
     <w:lsdException w:name="Table Grid" w:uiPriority="39"/>
+    <w:lsdException w:name="Table Theme" w:semiHidden="1" w:unhideWhenUsed="1"/>
     <w:lsdException w:name="Placeholder Text" w:semiHidden="1"/>
     <w:lsdException w:name="No Spacing" w:uiPriority="1" w:qFormat="1"/>
     <w:lsdException w:name="Light Shading" w:uiPriority="60"/>
@@ -4881,10 +5679,31 @@
       <w:lang w:val="en-ID"/>
     </w:rPr>
   </w:style>
+  <w:style w:type="paragraph" w:styleId="Heading1">
+    <w:name w:val="heading 1"/>
+    <w:basedOn w:val="Normal"/>
+    <w:next w:val="Normal"/>
+    <w:link w:val="Heading1Char"/>
+    <w:uiPriority w:val="9"/>
+    <w:qFormat/>
+    <w:rsid w:val="00C90F83"/>
+    <w:pPr>
+      <w:keepNext/>
+      <w:keepLines/>
+      <w:spacing w:before="240" w:after="0"/>
+      <w:outlineLvl w:val="0"/>
+    </w:pPr>
+    <w:rPr>
+      <w:rFonts w:ascii="Calibri" w:eastAsiaTheme="majorEastAsia" w:hAnsi="Calibri" w:cstheme="majorBidi"/>
+      <w:b/>
+      <w:color w:val="000000" w:themeColor="text1"/>
+      <w:sz w:val="24"/>
+      <w:szCs w:val="32"/>
+    </w:rPr>
+  </w:style>
   <w:style w:type="character" w:default="1" w:styleId="DefaultParagraphFont">
     <w:name w:val="Default Paragraph Font"/>
     <w:uiPriority w:val="1"/>
-    <w:semiHidden/>
     <w:unhideWhenUsed/>
   </w:style>
   <w:style w:type="table" w:default="1" w:styleId="TableNormal">
@@ -4940,6 +5759,140 @@
     <w:rPr>
       <w:color w:val="605E5C"/>
       <w:shd w:val="clear" w:color="auto" w:fill="E1DFDD"/>
+    </w:rPr>
+  </w:style>
+  <w:style w:type="paragraph" w:styleId="Header">
+    <w:name w:val="header"/>
+    <w:basedOn w:val="Normal"/>
+    <w:link w:val="HeaderChar"/>
+    <w:uiPriority w:val="99"/>
+    <w:unhideWhenUsed/>
+    <w:rsid w:val="00A23479"/>
+    <w:pPr>
+      <w:tabs>
+        <w:tab w:val="center" w:pos="4513"/>
+        <w:tab w:val="right" w:pos="9026"/>
+      </w:tabs>
+      <w:spacing w:after="0" w:line="240" w:lineRule="auto"/>
+    </w:pPr>
+  </w:style>
+  <w:style w:type="character" w:customStyle="1" w:styleId="HeaderChar">
+    <w:name w:val="Header Char"/>
+    <w:basedOn w:val="DefaultParagraphFont"/>
+    <w:link w:val="Header"/>
+    <w:uiPriority w:val="99"/>
+    <w:rsid w:val="00A23479"/>
+    <w:rPr>
+      <w:lang w:val="en-ID"/>
+    </w:rPr>
+  </w:style>
+  <w:style w:type="paragraph" w:styleId="Footer">
+    <w:name w:val="footer"/>
+    <w:basedOn w:val="Normal"/>
+    <w:link w:val="FooterChar"/>
+    <w:uiPriority w:val="99"/>
+    <w:unhideWhenUsed/>
+    <w:rsid w:val="00A23479"/>
+    <w:pPr>
+      <w:tabs>
+        <w:tab w:val="center" w:pos="4513"/>
+        <w:tab w:val="right" w:pos="9026"/>
+      </w:tabs>
+      <w:spacing w:after="0" w:line="240" w:lineRule="auto"/>
+    </w:pPr>
+  </w:style>
+  <w:style w:type="character" w:customStyle="1" w:styleId="FooterChar">
+    <w:name w:val="Footer Char"/>
+    <w:basedOn w:val="DefaultParagraphFont"/>
+    <w:link w:val="Footer"/>
+    <w:uiPriority w:val="99"/>
+    <w:rsid w:val="00A23479"/>
+    <w:rPr>
+      <w:lang w:val="en-ID"/>
+    </w:rPr>
+  </w:style>
+  <w:style w:type="character" w:customStyle="1" w:styleId="Heading1Char">
+    <w:name w:val="Heading 1 Char"/>
+    <w:basedOn w:val="DefaultParagraphFont"/>
+    <w:link w:val="Heading1"/>
+    <w:uiPriority w:val="9"/>
+    <w:rsid w:val="00C90F83"/>
+    <w:rPr>
+      <w:rFonts w:ascii="Calibri" w:eastAsiaTheme="majorEastAsia" w:hAnsi="Calibri" w:cstheme="majorBidi"/>
+      <w:b/>
+      <w:color w:val="000000" w:themeColor="text1"/>
+      <w:sz w:val="24"/>
+      <w:szCs w:val="32"/>
+      <w:lang w:val="en-ID"/>
+    </w:rPr>
+  </w:style>
+  <w:style w:type="paragraph" w:styleId="TOCHeading">
+    <w:name w:val="TOC Heading"/>
+    <w:basedOn w:val="Heading1"/>
+    <w:next w:val="Normal"/>
+    <w:uiPriority w:val="39"/>
+    <w:unhideWhenUsed/>
+    <w:qFormat/>
+    <w:rsid w:val="00F17D59"/>
+    <w:pPr>
+      <w:outlineLvl w:val="9"/>
+    </w:pPr>
+    <w:rPr>
+      <w:rFonts w:asciiTheme="majorHAnsi" w:hAnsiTheme="majorHAnsi"/>
+      <w:b w:val="0"/>
+      <w:color w:val="2F5496" w:themeColor="accent1" w:themeShade="BF"/>
+      <w:sz w:val="32"/>
+      <w:lang w:val="id-ID"/>
+    </w:rPr>
+  </w:style>
+  <w:style w:type="paragraph" w:styleId="TOC2">
+    <w:name w:val="toc 2"/>
+    <w:basedOn w:val="Normal"/>
+    <w:next w:val="Normal"/>
+    <w:autoRedefine/>
+    <w:uiPriority w:val="39"/>
+    <w:unhideWhenUsed/>
+    <w:rsid w:val="00F17D59"/>
+    <w:pPr>
+      <w:spacing w:after="100"/>
+      <w:ind w:left="220"/>
+    </w:pPr>
+    <w:rPr>
+      <w:rFonts w:cs="Times New Roman"/>
+      <w:lang w:val="id-ID"/>
+    </w:rPr>
+  </w:style>
+  <w:style w:type="paragraph" w:styleId="TOC1">
+    <w:name w:val="toc 1"/>
+    <w:basedOn w:val="Normal"/>
+    <w:next w:val="Normal"/>
+    <w:autoRedefine/>
+    <w:uiPriority w:val="39"/>
+    <w:unhideWhenUsed/>
+    <w:rsid w:val="00F17D59"/>
+    <w:pPr>
+      <w:spacing w:after="100"/>
+    </w:pPr>
+    <w:rPr>
+      <w:rFonts w:cs="Times New Roman"/>
+      <w:lang w:val="id-ID"/>
+    </w:rPr>
+  </w:style>
+  <w:style w:type="paragraph" w:styleId="TOC3">
+    <w:name w:val="toc 3"/>
+    <w:basedOn w:val="Normal"/>
+    <w:next w:val="Normal"/>
+    <w:autoRedefine/>
+    <w:uiPriority w:val="39"/>
+    <w:unhideWhenUsed/>
+    <w:rsid w:val="00F17D59"/>
+    <w:pPr>
+      <w:spacing w:after="100"/>
+      <w:ind w:left="440"/>
+    </w:pPr>
+    <w:rPr>
+      <w:rFonts w:cs="Times New Roman"/>
+      <w:lang w:val="id-ID"/>
     </w:rPr>
   </w:style>
 </w:styles>
@@ -5238,4 +6191,16 @@
     </a:ext>
   </a:extLst>
 </a:theme>
+</file>
+
+<file path=customXml/item1.xml><?xml version="1.0" encoding="utf-8"?>
+<b:Sources xmlns:b="http://schemas.openxmlformats.org/officeDocument/2006/bibliography" xmlns="http://schemas.openxmlformats.org/officeDocument/2006/bibliography" SelectedStyle="\APASixthEditionOfficeOnline.xsl" StyleName="APA" Version="6"/>
+</file>
+
+<file path=customXml/itemProps1.xml><?xml version="1.0" encoding="utf-8"?>
+<ds:datastoreItem xmlns:ds="http://schemas.openxmlformats.org/officeDocument/2006/customXml" ds:itemID="{1ADE798F-CCF6-4B6E-BF59-47269353D64B}">
+  <ds:schemaRefs>
+    <ds:schemaRef ds:uri="http://schemas.openxmlformats.org/officeDocument/2006/bibliography"/>
+  </ds:schemaRefs>
+</ds:datastoreItem>
 </file>
</xml_diff>

<commit_message>
belajar python - part 2
</commit_message>
<xml_diff>
--- a/modul andri/Python/Belajar Python Dasar - Part 1/Belajar Python Dasar - Part 1.docx
+++ b/modul andri/Python/Belajar Python Dasar - Part 1/Belajar Python Dasar - Part 1.docx
@@ -2,8 +2,54 @@
 <file path=word/document.xml><?xml version="1.0" encoding="utf-8"?>
 <w:document xmlns:wpc="http://schemas.microsoft.com/office/word/2010/wordprocessingCanvas" xmlns:cx="http://schemas.microsoft.com/office/drawing/2014/chartex" xmlns:cx1="http://schemas.microsoft.com/office/drawing/2015/9/8/chartex" xmlns:cx2="http://schemas.microsoft.com/office/drawing/2015/10/21/chartex" xmlns:cx3="http://schemas.microsoft.com/office/drawing/2016/5/9/chartex" xmlns:cx4="http://schemas.microsoft.com/office/drawing/2016/5/10/chartex" xmlns:cx5="http://schemas.microsoft.com/office/drawing/2016/5/11/chartex" xmlns:cx6="http://schemas.microsoft.com/office/drawing/2016/5/12/chartex" xmlns:cx7="http://schemas.microsoft.com/office/drawing/2016/5/13/chartex" xmlns:cx8="http://schemas.microsoft.com/office/drawing/2016/5/14/chartex" xmlns:mc="http://schemas.openxmlformats.org/markup-compatibility/2006" xmlns:aink="http://schemas.microsoft.com/office/drawing/2016/ink" xmlns:am3d="http://schemas.microsoft.com/office/drawing/2017/model3d" xmlns:o="urn:schemas-microsoft-com:office:office" xmlns:oel="http://schemas.microsoft.com/office/2019/extlst" xmlns:r="http://schemas.openxmlformats.org/officeDocument/2006/relationships" xmlns:m="http://schemas.openxmlformats.org/officeDocument/2006/math" xmlns:v="urn:schemas-microsoft-com:vml" xmlns:wp14="http://schemas.microsoft.com/office/word/2010/wordprocessingDrawing" xmlns:wp="http://schemas.openxmlformats.org/drawingml/2006/wordprocessingDrawing" xmlns:w10="urn:schemas-microsoft-com:office:word" xmlns:w="http://schemas.openxmlformats.org/wordprocessingml/2006/main" xmlns:w14="http://schemas.microsoft.com/office/word/2010/wordml" xmlns:w15="http://schemas.microsoft.com/office/word/2012/wordml" xmlns:w16cex="http://schemas.microsoft.com/office/word/2018/wordml/cex" xmlns:w16cid="http://schemas.microsoft.com/office/word/2016/wordml/cid" xmlns:w16="http://schemas.microsoft.com/office/word/2018/wordml" xmlns:w16sdtdh="http://schemas.microsoft.com/office/word/2020/wordml/sdtdatahash" xmlns:w16se="http://schemas.microsoft.com/office/word/2015/wordml/symex" xmlns:wpg="http://schemas.microsoft.com/office/word/2010/wordprocessingGroup" xmlns:wpi="http://schemas.microsoft.com/office/word/2010/wordprocessingInk" xmlns:wne="http://schemas.microsoft.com/office/word/2006/wordml" xmlns:wps="http://schemas.microsoft.com/office/word/2010/wordprocessingShape" mc:Ignorable="w14 w15 w16se w16cid w16 w16cex w16sdtdh wp14">
   <w:body>
+    <w:p>
+      <w:pPr>
+        <w:pStyle w:val="Heading1"/>
+        <w:spacing w:line="360" w:lineRule="auto"/>
+        <w:jc w:val="center"/>
+      </w:pPr>
+      <w:proofErr w:type="spellStart"/>
+      <w:r>
+        <w:t>Belajar</w:t>
+      </w:r>
+      <w:proofErr w:type="spellEnd"/>
+      <w:r>
+        <w:t xml:space="preserve"> </w:t>
+      </w:r>
+      <w:proofErr w:type="spellStart"/>
+      <w:r>
+        <w:t>Pemrograman</w:t>
+      </w:r>
+      <w:proofErr w:type="spellEnd"/>
+      <w:r>
+        <w:t xml:space="preserve"> Python: </w:t>
+      </w:r>
+      <w:proofErr w:type="spellStart"/>
+      <w:r>
+        <w:t>Pengenalan</w:t>
+      </w:r>
+      <w:proofErr w:type="spellEnd"/>
+      <w:r>
+        <w:t xml:space="preserve"> Dasar Python dan </w:t>
+      </w:r>
+      <w:proofErr w:type="spellStart"/>
+      <w:r>
+        <w:t>Persiapan</w:t>
+      </w:r>
+      <w:proofErr w:type="spellEnd"/>
+      <w:r>
+        <w:t xml:space="preserve"> Awal</w:t>
+      </w:r>
+    </w:p>
     <w:sdt>
       <w:sdtPr>
+        <w:rPr>
+          <w:rFonts w:asciiTheme="minorHAnsi" w:eastAsiaTheme="minorEastAsia" w:hAnsiTheme="minorHAnsi" w:cstheme="minorBidi"/>
+          <w:color w:val="auto"/>
+          <w:sz w:val="22"/>
+          <w:szCs w:val="22"/>
+          <w:lang w:val="en-ID"/>
+        </w:rPr>
         <w:id w:val="1862936641"/>
         <w:docPartObj>
           <w:docPartGallery w:val="Table of Contents"/>
@@ -12,13 +58,10 @@
       </w:sdtPr>
       <w:sdtEndPr>
         <w:rPr>
-          <w:rFonts w:asciiTheme="minorHAnsi" w:eastAsiaTheme="minorEastAsia" w:hAnsiTheme="minorHAnsi" w:cstheme="minorBidi"/>
+          <w:rFonts w:ascii="Calibri" w:hAnsi="Calibri"/>
           <w:b/>
           <w:bCs/>
-          <w:color w:val="auto"/>
-          <w:sz w:val="22"/>
-          <w:szCs w:val="22"/>
-          <w:lang w:val="en-ID"/>
+          <w:sz w:val="24"/>
         </w:rPr>
       </w:sdtEndPr>
       <w:sdtContent>
@@ -27,24 +70,12 @@
             <w:pStyle w:val="TOCHeading"/>
             <w:spacing w:line="360" w:lineRule="auto"/>
             <w:rPr>
-              <w:rFonts w:ascii="Calibri" w:hAnsi="Calibri" w:cs="Calibri"/>
-              <w:b/>
-              <w:bCs/>
-              <w:color w:val="auto"/>
-              <w:sz w:val="24"/>
-              <w:szCs w:val="24"/>
-              <w:lang w:val="en-US"/>
+              <w:rStyle w:val="Heading1Char"/>
             </w:rPr>
           </w:pPr>
           <w:r>
             <w:rPr>
-              <w:rFonts w:ascii="Calibri" w:hAnsi="Calibri" w:cs="Calibri"/>
-              <w:b/>
-              <w:bCs/>
-              <w:color w:val="auto"/>
-              <w:sz w:val="24"/>
-              <w:szCs w:val="24"/>
-              <w:lang w:val="en-US"/>
+              <w:rStyle w:val="Heading1Char"/>
             </w:rPr>
             <w:t>Daftar Isi</w:t>
           </w:r>
@@ -516,10 +547,10 @@
     </w:sdt>
     <w:p>
       <w:pPr>
-        <w:pStyle w:val="Heading1"/>
+        <w:pStyle w:val="Heading2"/>
         <w:numPr>
           <w:ilvl w:val="0"/>
-          <w:numId w:val="12"/>
+          <w:numId w:val="15"/>
         </w:numPr>
         <w:spacing w:line="360" w:lineRule="auto"/>
       </w:pPr>
@@ -740,19 +771,10 @@
     </w:p>
     <w:p>
       <w:pPr>
-        <w:spacing w:line="360" w:lineRule="auto"/>
-        <w:jc w:val="both"/>
-        <w:rPr>
-          <w:lang w:val="id-ID"/>
-        </w:rPr>
-      </w:pPr>
-    </w:p>
-    <w:p>
-      <w:pPr>
-        <w:pStyle w:val="Heading1"/>
+        <w:pStyle w:val="Heading2"/>
         <w:numPr>
           <w:ilvl w:val="0"/>
-          <w:numId w:val="12"/>
+          <w:numId w:val="15"/>
         </w:numPr>
         <w:spacing w:line="360" w:lineRule="auto"/>
         <w:rPr>
@@ -824,9 +846,9 @@
           <w:noProof/>
         </w:rPr>
         <w:drawing>
-          <wp:inline distT="0" distB="0" distL="0" distR="0" wp14:anchorId="69CFB28B" wp14:editId="60017914">
-            <wp:extent cx="3465412" cy="2941983"/>
-            <wp:effectExtent l="0" t="0" r="1905" b="0"/>
+          <wp:inline distT="0" distB="0" distL="0" distR="0" wp14:anchorId="69CFB28B" wp14:editId="2BB85813">
+            <wp:extent cx="3219450" cy="2733173"/>
+            <wp:effectExtent l="0" t="0" r="0" b="0"/>
             <wp:docPr id="2" name="Picture 2" descr="Hello World java, c++, python"/>
             <wp:cNvGraphicFramePr>
               <a:graphicFrameLocks xmlns:a="http://schemas.openxmlformats.org/drawingml/2006/main" noChangeAspect="1"/>
@@ -856,7 +878,7 @@
                   <pic:spPr bwMode="auto">
                     <a:xfrm>
                       <a:off x="0" y="0"/>
-                      <a:ext cx="3489116" cy="2962107"/>
+                      <a:ext cx="3250850" cy="2759830"/>
                     </a:xfrm>
                     <a:prstGeom prst="rect">
                       <a:avLst/>
@@ -1039,7 +1061,6 @@
         <w:rPr>
           <w:b/>
           <w:bCs/>
-          <w:sz w:val="24"/>
           <w:szCs w:val="24"/>
           <w:lang w:val="en-US"/>
         </w:rPr>
@@ -1048,7 +1069,6 @@
         <w:rPr>
           <w:b/>
           <w:bCs/>
-          <w:sz w:val="24"/>
           <w:szCs w:val="24"/>
           <w:lang w:val="en-US"/>
         </w:rPr>
@@ -1059,7 +1079,6 @@
         <w:rPr>
           <w:b/>
           <w:bCs/>
-          <w:sz w:val="24"/>
           <w:szCs w:val="24"/>
           <w:lang w:val="en-US"/>
         </w:rPr>
@@ -1070,7 +1089,6 @@
         <w:rPr>
           <w:b/>
           <w:bCs/>
-          <w:sz w:val="24"/>
           <w:szCs w:val="24"/>
           <w:lang w:val="en-US"/>
         </w:rPr>
@@ -1081,7 +1099,6 @@
         <w:rPr>
           <w:b/>
           <w:bCs/>
-          <w:sz w:val="24"/>
           <w:szCs w:val="24"/>
           <w:lang w:val="en-US"/>
         </w:rPr>
@@ -1092,7 +1109,6 @@
         <w:rPr>
           <w:b/>
           <w:bCs/>
-          <w:sz w:val="24"/>
           <w:szCs w:val="24"/>
           <w:lang w:val="en-US"/>
         </w:rPr>
@@ -1317,19 +1333,10 @@
     </w:p>
     <w:p>
       <w:pPr>
-        <w:spacing w:line="360" w:lineRule="auto"/>
-        <w:jc w:val="both"/>
-        <w:rPr>
-          <w:lang w:val="en-US"/>
-        </w:rPr>
-      </w:pPr>
-    </w:p>
-    <w:p>
-      <w:pPr>
-        <w:pStyle w:val="Heading1"/>
+        <w:pStyle w:val="Heading2"/>
         <w:numPr>
           <w:ilvl w:val="0"/>
-          <w:numId w:val="12"/>
+          <w:numId w:val="15"/>
         </w:numPr>
         <w:spacing w:line="360" w:lineRule="auto"/>
         <w:rPr>
@@ -1426,14 +1433,12 @@
         <w:spacing w:line="360" w:lineRule="auto"/>
         <w:jc w:val="both"/>
         <w:rPr>
-          <w:sz w:val="24"/>
-          <w:szCs w:val="24"/>
-          <w:lang w:val="en-US"/>
-        </w:rPr>
-      </w:pPr>
-      <w:r>
-        <w:rPr>
-          <w:sz w:val="24"/>
+          <w:szCs w:val="24"/>
+          <w:lang w:val="en-US"/>
+        </w:rPr>
+      </w:pPr>
+      <w:r>
+        <w:rPr>
           <w:szCs w:val="24"/>
           <w:lang w:val="en-US"/>
         </w:rPr>
@@ -1442,7 +1447,6 @@
       <w:proofErr w:type="spellStart"/>
       <w:r>
         <w:rPr>
-          <w:sz w:val="24"/>
           <w:szCs w:val="24"/>
           <w:lang w:val="en-US"/>
         </w:rPr>
@@ -1451,7 +1455,6 @@
       <w:proofErr w:type="spellEnd"/>
       <w:r>
         <w:rPr>
-          <w:sz w:val="24"/>
           <w:szCs w:val="24"/>
           <w:lang w:val="en-US"/>
         </w:rPr>
@@ -1460,7 +1463,6 @@
       <w:proofErr w:type="spellStart"/>
       <w:r>
         <w:rPr>
-          <w:sz w:val="24"/>
           <w:szCs w:val="24"/>
           <w:lang w:val="en-US"/>
         </w:rPr>
@@ -1469,7 +1471,6 @@
       <w:proofErr w:type="spellEnd"/>
       <w:r>
         <w:rPr>
-          <w:sz w:val="24"/>
           <w:szCs w:val="24"/>
           <w:lang w:val="en-US"/>
         </w:rPr>
@@ -1478,7 +1479,6 @@
       <w:proofErr w:type="spellStart"/>
       <w:r>
         <w:rPr>
-          <w:sz w:val="24"/>
           <w:szCs w:val="24"/>
           <w:lang w:val="en-US"/>
         </w:rPr>
@@ -1487,7 +1487,6 @@
       <w:proofErr w:type="spellEnd"/>
       <w:r>
         <w:rPr>
-          <w:sz w:val="24"/>
           <w:szCs w:val="24"/>
           <w:lang w:val="en-US"/>
         </w:rPr>
@@ -1496,7 +1495,6 @@
       <w:proofErr w:type="spellStart"/>
       <w:r>
         <w:rPr>
-          <w:sz w:val="24"/>
           <w:szCs w:val="24"/>
           <w:lang w:val="en-US"/>
         </w:rPr>
@@ -1505,7 +1503,6 @@
       <w:proofErr w:type="spellEnd"/>
       <w:r>
         <w:rPr>
-          <w:sz w:val="24"/>
           <w:szCs w:val="24"/>
           <w:lang w:val="en-US"/>
         </w:rPr>
@@ -1514,7 +1511,6 @@
       <w:proofErr w:type="spellStart"/>
       <w:r>
         <w:rPr>
-          <w:sz w:val="24"/>
           <w:szCs w:val="24"/>
           <w:lang w:val="en-US"/>
         </w:rPr>
@@ -1523,7 +1519,6 @@
       <w:proofErr w:type="spellEnd"/>
       <w:r>
         <w:rPr>
-          <w:sz w:val="24"/>
           <w:szCs w:val="24"/>
           <w:lang w:val="en-US"/>
         </w:rPr>
@@ -1532,7 +1527,6 @@
       <w:proofErr w:type="spellStart"/>
       <w:r>
         <w:rPr>
-          <w:sz w:val="24"/>
           <w:szCs w:val="24"/>
           <w:lang w:val="en-US"/>
         </w:rPr>
@@ -1541,7 +1535,6 @@
       <w:proofErr w:type="spellEnd"/>
       <w:r>
         <w:rPr>
-          <w:sz w:val="24"/>
           <w:szCs w:val="24"/>
           <w:lang w:val="en-US"/>
         </w:rPr>
@@ -1549,7 +1542,6 @@
       </w:r>
       <w:r>
         <w:rPr>
-          <w:sz w:val="24"/>
           <w:szCs w:val="24"/>
           <w:lang w:val="en-US"/>
         </w:rPr>
@@ -1557,7 +1549,6 @@
       </w:r>
       <w:r>
         <w:rPr>
-          <w:sz w:val="24"/>
           <w:szCs w:val="24"/>
           <w:lang w:val="en-US"/>
         </w:rPr>
@@ -1565,7 +1556,6 @@
       </w:r>
       <w:r>
         <w:rPr>
-          <w:sz w:val="24"/>
           <w:szCs w:val="24"/>
           <w:lang w:val="en-US"/>
         </w:rPr>
@@ -1574,7 +1564,6 @@
       <w:proofErr w:type="spellStart"/>
       <w:r>
         <w:rPr>
-          <w:sz w:val="24"/>
           <w:szCs w:val="24"/>
           <w:lang w:val="en-US"/>
         </w:rPr>
@@ -1583,7 +1572,6 @@
       <w:proofErr w:type="spellEnd"/>
       <w:r>
         <w:rPr>
-          <w:sz w:val="24"/>
           <w:szCs w:val="24"/>
           <w:lang w:val="en-US"/>
         </w:rPr>
@@ -1591,7 +1579,6 @@
       </w:r>
       <w:r>
         <w:rPr>
-          <w:sz w:val="24"/>
           <w:szCs w:val="24"/>
           <w:lang w:val="en-US"/>
         </w:rPr>
@@ -1603,14 +1590,12 @@
         <w:spacing w:line="360" w:lineRule="auto"/>
         <w:jc w:val="both"/>
         <w:rPr>
-          <w:sz w:val="24"/>
-          <w:szCs w:val="24"/>
-          <w:lang w:val="en-US"/>
-        </w:rPr>
-      </w:pPr>
-      <w:r>
-        <w:rPr>
-          <w:sz w:val="24"/>
+          <w:szCs w:val="24"/>
+          <w:lang w:val="en-US"/>
+        </w:rPr>
+      </w:pPr>
+      <w:r>
+        <w:rPr>
           <w:szCs w:val="24"/>
           <w:lang w:val="en-US"/>
         </w:rPr>
@@ -1620,7 +1605,6 @@
         <w:r>
           <w:rPr>
             <w:rStyle w:val="Hyperlink"/>
-            <w:sz w:val="24"/>
             <w:szCs w:val="24"/>
             <w:lang w:val="en-US"/>
           </w:rPr>
@@ -1629,7 +1613,6 @@
       </w:hyperlink>
       <w:r>
         <w:rPr>
-          <w:sz w:val="24"/>
           <w:szCs w:val="24"/>
           <w:lang w:val="en-US"/>
         </w:rPr>
@@ -1641,14 +1624,12 @@
         <w:spacing w:line="360" w:lineRule="auto"/>
         <w:jc w:val="both"/>
         <w:rPr>
-          <w:sz w:val="24"/>
-          <w:szCs w:val="24"/>
-          <w:lang w:val="en-US"/>
-        </w:rPr>
-      </w:pPr>
-      <w:r>
-        <w:rPr>
-          <w:sz w:val="24"/>
+          <w:szCs w:val="24"/>
+          <w:lang w:val="en-US"/>
+        </w:rPr>
+      </w:pPr>
+      <w:r>
+        <w:rPr>
           <w:szCs w:val="24"/>
           <w:lang w:val="en-US"/>
         </w:rPr>
@@ -1657,7 +1638,6 @@
       <w:proofErr w:type="spellStart"/>
       <w:r>
         <w:rPr>
-          <w:sz w:val="24"/>
           <w:szCs w:val="24"/>
           <w:lang w:val="en-US"/>
         </w:rPr>
@@ -1666,7 +1646,6 @@
       <w:proofErr w:type="spellEnd"/>
       <w:r>
         <w:rPr>
-          <w:sz w:val="24"/>
           <w:szCs w:val="24"/>
           <w:lang w:val="en-US"/>
         </w:rPr>
@@ -1675,7 +1654,6 @@
       <w:proofErr w:type="spellStart"/>
       <w:r>
         <w:rPr>
-          <w:sz w:val="24"/>
           <w:szCs w:val="24"/>
           <w:lang w:val="en-US"/>
         </w:rPr>
@@ -1684,7 +1662,6 @@
       <w:proofErr w:type="spellEnd"/>
       <w:r>
         <w:rPr>
-          <w:sz w:val="24"/>
           <w:szCs w:val="24"/>
           <w:lang w:val="en-US"/>
         </w:rPr>
@@ -1693,7 +1670,6 @@
       <w:proofErr w:type="spellStart"/>
       <w:r>
         <w:rPr>
-          <w:sz w:val="24"/>
           <w:szCs w:val="24"/>
           <w:lang w:val="en-US"/>
         </w:rPr>
@@ -1702,7 +1678,6 @@
       <w:proofErr w:type="spellEnd"/>
       <w:r>
         <w:rPr>
-          <w:sz w:val="24"/>
           <w:szCs w:val="24"/>
           <w:lang w:val="en-US"/>
         </w:rPr>
@@ -1710,7 +1685,6 @@
       </w:r>
       <w:r>
         <w:rPr>
-          <w:sz w:val="24"/>
           <w:szCs w:val="24"/>
           <w:lang w:val="en-US"/>
         </w:rPr>
@@ -1719,7 +1693,6 @@
       <w:proofErr w:type="spellStart"/>
       <w:r>
         <w:rPr>
-          <w:sz w:val="24"/>
           <w:szCs w:val="24"/>
           <w:lang w:val="en-US"/>
         </w:rPr>
@@ -1728,7 +1701,6 @@
       <w:proofErr w:type="spellEnd"/>
       <w:r>
         <w:rPr>
-          <w:sz w:val="24"/>
           <w:szCs w:val="24"/>
           <w:lang w:val="en-US"/>
         </w:rPr>
@@ -1737,7 +1709,6 @@
       <w:proofErr w:type="spellStart"/>
       <w:r>
         <w:rPr>
-          <w:sz w:val="24"/>
           <w:szCs w:val="24"/>
           <w:lang w:val="en-US"/>
         </w:rPr>
@@ -1746,7 +1717,6 @@
       <w:proofErr w:type="spellEnd"/>
       <w:r>
         <w:rPr>
-          <w:sz w:val="24"/>
           <w:szCs w:val="24"/>
           <w:lang w:val="en-US"/>
         </w:rPr>
@@ -1755,7 +1725,6 @@
       <w:proofErr w:type="spellStart"/>
       <w:r>
         <w:rPr>
-          <w:sz w:val="24"/>
           <w:szCs w:val="24"/>
           <w:lang w:val="en-US"/>
         </w:rPr>
@@ -1764,7 +1733,6 @@
       <w:proofErr w:type="spellEnd"/>
       <w:r>
         <w:rPr>
-          <w:sz w:val="24"/>
           <w:szCs w:val="24"/>
           <w:lang w:val="en-US"/>
         </w:rPr>
@@ -1773,7 +1741,6 @@
       <w:proofErr w:type="spellStart"/>
       <w:r>
         <w:rPr>
-          <w:sz w:val="24"/>
           <w:szCs w:val="24"/>
           <w:lang w:val="en-US"/>
         </w:rPr>
@@ -1782,7 +1749,6 @@
       <w:proofErr w:type="spellEnd"/>
       <w:r>
         <w:rPr>
-          <w:sz w:val="24"/>
           <w:szCs w:val="24"/>
           <w:lang w:val="en-US"/>
         </w:rPr>
@@ -1791,7 +1757,6 @@
       <w:proofErr w:type="spellStart"/>
       <w:r>
         <w:rPr>
-          <w:sz w:val="24"/>
           <w:szCs w:val="24"/>
           <w:lang w:val="en-US"/>
         </w:rPr>
@@ -1800,7 +1765,6 @@
       <w:proofErr w:type="spellEnd"/>
       <w:r>
         <w:rPr>
-          <w:sz w:val="24"/>
           <w:szCs w:val="24"/>
           <w:lang w:val="en-US"/>
         </w:rPr>
@@ -1809,7 +1773,6 @@
       <w:proofErr w:type="spellStart"/>
       <w:r>
         <w:rPr>
-          <w:sz w:val="24"/>
           <w:szCs w:val="24"/>
           <w:lang w:val="en-US"/>
         </w:rPr>
@@ -1818,7 +1781,6 @@
       <w:proofErr w:type="spellEnd"/>
       <w:r>
         <w:rPr>
-          <w:sz w:val="24"/>
           <w:szCs w:val="24"/>
           <w:lang w:val="en-US"/>
         </w:rPr>
@@ -1827,7 +1789,6 @@
       <w:proofErr w:type="spellStart"/>
       <w:r>
         <w:rPr>
-          <w:sz w:val="24"/>
           <w:szCs w:val="24"/>
           <w:lang w:val="en-US"/>
         </w:rPr>
@@ -1836,7 +1797,6 @@
       <w:proofErr w:type="spellEnd"/>
       <w:r>
         <w:rPr>
-          <w:sz w:val="24"/>
           <w:szCs w:val="24"/>
           <w:lang w:val="en-US"/>
         </w:rPr>
@@ -1848,14 +1808,12 @@
         <w:spacing w:line="360" w:lineRule="auto"/>
         <w:jc w:val="both"/>
         <w:rPr>
-          <w:sz w:val="24"/>
-          <w:szCs w:val="24"/>
-          <w:lang w:val="en-US"/>
-        </w:rPr>
-      </w:pPr>
-      <w:r>
-        <w:rPr>
-          <w:sz w:val="24"/>
+          <w:szCs w:val="24"/>
+          <w:lang w:val="en-US"/>
+        </w:rPr>
+      </w:pPr>
+      <w:r>
+        <w:rPr>
           <w:szCs w:val="24"/>
           <w:lang w:val="en-US"/>
         </w:rPr>
@@ -1865,7 +1823,6 @@
         <w:r>
           <w:rPr>
             <w:rStyle w:val="Hyperlink"/>
-            <w:sz w:val="24"/>
             <w:szCs w:val="24"/>
             <w:lang w:val="en-US"/>
           </w:rPr>
@@ -1874,7 +1831,6 @@
       </w:hyperlink>
       <w:r>
         <w:rPr>
-          <w:sz w:val="24"/>
           <w:szCs w:val="24"/>
           <w:lang w:val="en-US"/>
         </w:rPr>
@@ -1886,14 +1842,12 @@
         <w:spacing w:line="360" w:lineRule="auto"/>
         <w:jc w:val="both"/>
         <w:rPr>
-          <w:sz w:val="24"/>
-          <w:szCs w:val="24"/>
-          <w:lang w:val="en-US"/>
-        </w:rPr>
-      </w:pPr>
-      <w:r>
-        <w:rPr>
-          <w:sz w:val="24"/>
+          <w:szCs w:val="24"/>
+          <w:lang w:val="en-US"/>
+        </w:rPr>
+      </w:pPr>
+      <w:r>
+        <w:rPr>
           <w:szCs w:val="24"/>
           <w:lang w:val="en-US"/>
         </w:rPr>
@@ -1902,7 +1856,6 @@
       <w:proofErr w:type="spellStart"/>
       <w:r>
         <w:rPr>
-          <w:sz w:val="24"/>
           <w:szCs w:val="24"/>
           <w:lang w:val="en-US"/>
         </w:rPr>
@@ -1911,7 +1864,6 @@
       <w:proofErr w:type="spellEnd"/>
       <w:r>
         <w:rPr>
-          <w:sz w:val="24"/>
           <w:szCs w:val="24"/>
           <w:lang w:val="en-US"/>
         </w:rPr>
@@ -1920,7 +1872,6 @@
       <w:proofErr w:type="spellStart"/>
       <w:r>
         <w:rPr>
-          <w:sz w:val="24"/>
           <w:szCs w:val="24"/>
           <w:lang w:val="en-US"/>
         </w:rPr>
@@ -1929,7 +1880,6 @@
       <w:proofErr w:type="spellEnd"/>
       <w:r>
         <w:rPr>
-          <w:sz w:val="24"/>
           <w:szCs w:val="24"/>
           <w:lang w:val="en-US"/>
         </w:rPr>
@@ -1938,20 +1888,25 @@
       <w:proofErr w:type="spellStart"/>
       <w:r>
         <w:rPr>
-          <w:sz w:val="24"/>
-          <w:szCs w:val="24"/>
-          <w:lang w:val="en-US"/>
-        </w:rPr>
-        <w:t>sini:</w:t>
-      </w:r>
-      <w:proofErr w:type="spellEnd"/>
+          <w:szCs w:val="24"/>
+          <w:lang w:val="en-US"/>
+        </w:rPr>
+        <w:t>sini</w:t>
+      </w:r>
+      <w:proofErr w:type="spellEnd"/>
+      <w:r>
+        <w:rPr>
+          <w:szCs w:val="24"/>
+          <w:lang w:val="en-US"/>
+        </w:rPr>
+        <w:t>:</w:t>
+      </w:r>
     </w:p>
     <w:p>
       <w:pPr>
         <w:spacing w:line="360" w:lineRule="auto"/>
         <w:jc w:val="both"/>
         <w:rPr>
-          <w:sz w:val="24"/>
           <w:szCs w:val="24"/>
           <w:lang w:val="en-US"/>
         </w:rPr>
@@ -1960,7 +1915,6 @@
         <w:r>
           <w:rPr>
             <w:rStyle w:val="Hyperlink"/>
-            <w:sz w:val="24"/>
             <w:szCs w:val="24"/>
             <w:lang w:val="en-US"/>
           </w:rPr>
@@ -1969,7 +1923,6 @@
       </w:hyperlink>
       <w:r>
         <w:rPr>
-          <w:sz w:val="24"/>
           <w:szCs w:val="24"/>
           <w:lang w:val="en-US"/>
         </w:rPr>
@@ -1978,21 +1931,10 @@
     </w:p>
     <w:p>
       <w:pPr>
-        <w:spacing w:line="360" w:lineRule="auto"/>
-        <w:jc w:val="both"/>
-        <w:rPr>
-          <w:sz w:val="24"/>
-          <w:szCs w:val="24"/>
-          <w:lang w:val="en-US"/>
-        </w:rPr>
-      </w:pPr>
-    </w:p>
-    <w:p>
-      <w:pPr>
-        <w:pStyle w:val="Heading1"/>
+        <w:pStyle w:val="Heading2"/>
         <w:numPr>
           <w:ilvl w:val="0"/>
-          <w:numId w:val="14"/>
+          <w:numId w:val="15"/>
         </w:numPr>
         <w:spacing w:line="360" w:lineRule="auto"/>
         <w:rPr>
@@ -3347,15 +3289,6 @@
           </wp:inline>
         </w:drawing>
       </w:r>
-    </w:p>
-    <w:p>
-      <w:pPr>
-        <w:spacing w:line="360" w:lineRule="auto"/>
-        <w:jc w:val="both"/>
-        <w:rPr>
-          <w:lang w:val="en-US"/>
-        </w:rPr>
-      </w:pPr>
       <w:r>
         <w:rPr>
           <w:lang w:val="en-US"/>
@@ -3494,25 +3427,10 @@
     </w:p>
     <w:p>
       <w:pPr>
-        <w:pStyle w:val="ListParagraph"/>
-        <w:spacing w:line="360" w:lineRule="auto"/>
-        <w:ind w:left="360"/>
-        <w:jc w:val="both"/>
-        <w:rPr>
-          <w:b/>
-          <w:bCs/>
-          <w:sz w:val="24"/>
-          <w:szCs w:val="24"/>
-          <w:lang w:val="id-ID"/>
-        </w:rPr>
-      </w:pPr>
-    </w:p>
-    <w:p>
-      <w:pPr>
-        <w:pStyle w:val="Heading1"/>
+        <w:pStyle w:val="Heading2"/>
         <w:numPr>
           <w:ilvl w:val="0"/>
-          <w:numId w:val="14"/>
+          <w:numId w:val="15"/>
         </w:numPr>
         <w:spacing w:line="360" w:lineRule="auto"/>
         <w:rPr>
@@ -3538,14 +3456,12 @@
         <w:spacing w:line="360" w:lineRule="auto"/>
         <w:jc w:val="both"/>
         <w:rPr>
-          <w:sz w:val="24"/>
-          <w:szCs w:val="24"/>
-          <w:lang w:val="id-ID"/>
-        </w:rPr>
-      </w:pPr>
-      <w:r>
-        <w:rPr>
-          <w:sz w:val="24"/>
+          <w:szCs w:val="24"/>
+          <w:lang w:val="id-ID"/>
+        </w:rPr>
+      </w:pPr>
+      <w:r>
+        <w:rPr>
           <w:szCs w:val="24"/>
           <w:lang w:val="id-ID"/>
         </w:rPr>
@@ -3554,7 +3470,6 @@
       <w:proofErr w:type="spellStart"/>
       <w:r>
         <w:rPr>
-          <w:sz w:val="24"/>
           <w:szCs w:val="24"/>
           <w:lang w:val="id-ID"/>
         </w:rPr>
@@ -3572,14 +3487,12 @@
         <w:spacing w:line="360" w:lineRule="auto"/>
         <w:jc w:val="both"/>
         <w:rPr>
-          <w:sz w:val="24"/>
-          <w:szCs w:val="24"/>
-          <w:lang w:val="id-ID"/>
-        </w:rPr>
-      </w:pPr>
-      <w:r>
-        <w:rPr>
-          <w:sz w:val="24"/>
+          <w:szCs w:val="24"/>
+          <w:lang w:val="id-ID"/>
+        </w:rPr>
+      </w:pPr>
+      <w:r>
+        <w:rPr>
           <w:szCs w:val="24"/>
           <w:lang w:val="id-ID"/>
         </w:rPr>
@@ -3588,7 +3501,6 @@
       <w:proofErr w:type="spellStart"/>
       <w:r>
         <w:rPr>
-          <w:sz w:val="24"/>
           <w:szCs w:val="24"/>
           <w:lang w:val="id-ID"/>
         </w:rPr>
@@ -3713,7 +3625,6 @@
         <w:rFonts w:ascii="Times New Roman" w:hAnsi="Times New Roman" w:cs="Times New Roman"/>
         <w:b/>
         <w:bCs/>
-        <w:sz w:val="24"/>
         <w:szCs w:val="24"/>
         <w:lang w:val="en-US"/>
       </w:rPr>
@@ -3788,7 +3699,6 @@
         <w:rFonts w:ascii="Times New Roman" w:hAnsi="Times New Roman" w:cs="Times New Roman"/>
         <w:b/>
         <w:bCs/>
-        <w:sz w:val="24"/>
         <w:szCs w:val="24"/>
         <w:lang w:val="en-US"/>
       </w:rPr>
@@ -3799,7 +3709,6 @@
         <w:rFonts w:ascii="Times New Roman" w:hAnsi="Times New Roman" w:cs="Times New Roman"/>
         <w:b/>
         <w:bCs/>
-        <w:sz w:val="24"/>
         <w:szCs w:val="24"/>
         <w:lang w:val="en-US"/>
       </w:rPr>
@@ -3810,7 +3719,6 @@
         <w:rFonts w:ascii="Times New Roman" w:hAnsi="Times New Roman" w:cs="Times New Roman"/>
         <w:b/>
         <w:bCs/>
-        <w:sz w:val="24"/>
         <w:szCs w:val="24"/>
         <w:lang w:val="en-US"/>
       </w:rPr>
@@ -3821,7 +3729,6 @@
         <w:rFonts w:ascii="Times New Roman" w:hAnsi="Times New Roman" w:cs="Times New Roman"/>
         <w:b/>
         <w:bCs/>
-        <w:sz w:val="24"/>
         <w:szCs w:val="24"/>
         <w:lang w:val="en-US"/>
       </w:rPr>
@@ -3833,7 +3740,6 @@
         <w:rFonts w:ascii="Times New Roman" w:hAnsi="Times New Roman" w:cs="Times New Roman"/>
         <w:b/>
         <w:bCs/>
-        <w:sz w:val="24"/>
         <w:szCs w:val="24"/>
         <w:lang w:val="en-US"/>
       </w:rPr>
@@ -3845,7 +3751,6 @@
         <w:rFonts w:ascii="Times New Roman" w:hAnsi="Times New Roman" w:cs="Times New Roman"/>
         <w:b/>
         <w:bCs/>
-        <w:sz w:val="24"/>
         <w:szCs w:val="24"/>
         <w:lang w:val="en-US"/>
       </w:rPr>
@@ -3863,7 +3768,6 @@
         <w:rFonts w:ascii="Times New Roman" w:hAnsi="Times New Roman" w:cs="Times New Roman"/>
         <w:b/>
         <w:bCs/>
-        <w:sz w:val="24"/>
         <w:szCs w:val="24"/>
         <w:lang w:val="en-US"/>
       </w:rPr>
@@ -4160,6 +4064,92 @@
     </w:lvl>
   </w:abstractNum>
   <w:abstractNum w:abstractNumId="3" w15:restartNumberingAfterBreak="0">
+    <w:nsid w:val="1DCE14A1"/>
+    <w:multiLevelType w:val="hybridMultilevel"/>
+    <w:tmpl w:val="29168F0C"/>
+    <w:lvl w:ilvl="0" w:tplc="04210015">
+      <w:start w:val="1"/>
+      <w:numFmt w:val="upperLetter"/>
+      <w:lvlText w:val="%1."/>
+      <w:lvlJc w:val="left"/>
+      <w:pPr>
+        <w:ind w:left="360" w:hanging="360"/>
+      </w:pPr>
+    </w:lvl>
+    <w:lvl w:ilvl="1" w:tplc="04210019" w:tentative="1">
+      <w:start w:val="1"/>
+      <w:numFmt w:val="lowerLetter"/>
+      <w:lvlText w:val="%2."/>
+      <w:lvlJc w:val="left"/>
+      <w:pPr>
+        <w:ind w:left="1080" w:hanging="360"/>
+      </w:pPr>
+    </w:lvl>
+    <w:lvl w:ilvl="2" w:tplc="0421001B" w:tentative="1">
+      <w:start w:val="1"/>
+      <w:numFmt w:val="lowerRoman"/>
+      <w:lvlText w:val="%3."/>
+      <w:lvlJc w:val="right"/>
+      <w:pPr>
+        <w:ind w:left="1800" w:hanging="180"/>
+      </w:pPr>
+    </w:lvl>
+    <w:lvl w:ilvl="3" w:tplc="0421000F" w:tentative="1">
+      <w:start w:val="1"/>
+      <w:numFmt w:val="decimal"/>
+      <w:lvlText w:val="%4."/>
+      <w:lvlJc w:val="left"/>
+      <w:pPr>
+        <w:ind w:left="2520" w:hanging="360"/>
+      </w:pPr>
+    </w:lvl>
+    <w:lvl w:ilvl="4" w:tplc="04210019" w:tentative="1">
+      <w:start w:val="1"/>
+      <w:numFmt w:val="lowerLetter"/>
+      <w:lvlText w:val="%5."/>
+      <w:lvlJc w:val="left"/>
+      <w:pPr>
+        <w:ind w:left="3240" w:hanging="360"/>
+      </w:pPr>
+    </w:lvl>
+    <w:lvl w:ilvl="5" w:tplc="0421001B" w:tentative="1">
+      <w:start w:val="1"/>
+      <w:numFmt w:val="lowerRoman"/>
+      <w:lvlText w:val="%6."/>
+      <w:lvlJc w:val="right"/>
+      <w:pPr>
+        <w:ind w:left="3960" w:hanging="180"/>
+      </w:pPr>
+    </w:lvl>
+    <w:lvl w:ilvl="6" w:tplc="0421000F" w:tentative="1">
+      <w:start w:val="1"/>
+      <w:numFmt w:val="decimal"/>
+      <w:lvlText w:val="%7."/>
+      <w:lvlJc w:val="left"/>
+      <w:pPr>
+        <w:ind w:left="4680" w:hanging="360"/>
+      </w:pPr>
+    </w:lvl>
+    <w:lvl w:ilvl="7" w:tplc="04210019" w:tentative="1">
+      <w:start w:val="1"/>
+      <w:numFmt w:val="lowerLetter"/>
+      <w:lvlText w:val="%8."/>
+      <w:lvlJc w:val="left"/>
+      <w:pPr>
+        <w:ind w:left="5400" w:hanging="360"/>
+      </w:pPr>
+    </w:lvl>
+    <w:lvl w:ilvl="8" w:tplc="0421001B" w:tentative="1">
+      <w:start w:val="1"/>
+      <w:numFmt w:val="lowerRoman"/>
+      <w:lvlText w:val="%9."/>
+      <w:lvlJc w:val="right"/>
+      <w:pPr>
+        <w:ind w:left="6120" w:hanging="180"/>
+      </w:pPr>
+    </w:lvl>
+  </w:abstractNum>
+  <w:abstractNum w:abstractNumId="4" w15:restartNumberingAfterBreak="0">
     <w:nsid w:val="20592CB5"/>
     <w:multiLevelType w:val="hybridMultilevel"/>
     <w:tmpl w:val="71043BFC"/>
@@ -4245,7 +4235,7 @@
       </w:pPr>
     </w:lvl>
   </w:abstractNum>
-  <w:abstractNum w:abstractNumId="4" w15:restartNumberingAfterBreak="0">
+  <w:abstractNum w:abstractNumId="5" w15:restartNumberingAfterBreak="0">
     <w:nsid w:val="41DA0858"/>
     <w:multiLevelType w:val="hybridMultilevel"/>
     <w:tmpl w:val="A86A9128"/>
@@ -4331,7 +4321,7 @@
       </w:pPr>
     </w:lvl>
   </w:abstractNum>
-  <w:abstractNum w:abstractNumId="5" w15:restartNumberingAfterBreak="0">
+  <w:abstractNum w:abstractNumId="6" w15:restartNumberingAfterBreak="0">
     <w:nsid w:val="47A66AAE"/>
     <w:multiLevelType w:val="hybridMultilevel"/>
     <w:tmpl w:val="DC625B7C"/>
@@ -4420,7 +4410,7 @@
       </w:pPr>
     </w:lvl>
   </w:abstractNum>
-  <w:abstractNum w:abstractNumId="6" w15:restartNumberingAfterBreak="0">
+  <w:abstractNum w:abstractNumId="7" w15:restartNumberingAfterBreak="0">
     <w:nsid w:val="481C26C5"/>
     <w:multiLevelType w:val="multilevel"/>
     <w:tmpl w:val="348AF81E"/>
@@ -4569,7 +4559,7 @@
       </w:rPr>
     </w:lvl>
   </w:abstractNum>
-  <w:abstractNum w:abstractNumId="7" w15:restartNumberingAfterBreak="0">
+  <w:abstractNum w:abstractNumId="8" w15:restartNumberingAfterBreak="0">
     <w:nsid w:val="495053C9"/>
     <w:multiLevelType w:val="hybridMultilevel"/>
     <w:tmpl w:val="396E8AB4"/>
@@ -4658,7 +4648,93 @@
       </w:pPr>
     </w:lvl>
   </w:abstractNum>
-  <w:abstractNum w:abstractNumId="8" w15:restartNumberingAfterBreak="0">
+  <w:abstractNum w:abstractNumId="9" w15:restartNumberingAfterBreak="0">
+    <w:nsid w:val="4E0C57A4"/>
+    <w:multiLevelType w:val="hybridMultilevel"/>
+    <w:tmpl w:val="DAE40B34"/>
+    <w:lvl w:ilvl="0" w:tplc="04210015">
+      <w:start w:val="1"/>
+      <w:numFmt w:val="upperLetter"/>
+      <w:lvlText w:val="%1."/>
+      <w:lvlJc w:val="left"/>
+      <w:pPr>
+        <w:ind w:left="720" w:hanging="360"/>
+      </w:pPr>
+    </w:lvl>
+    <w:lvl w:ilvl="1" w:tplc="04210019" w:tentative="1">
+      <w:start w:val="1"/>
+      <w:numFmt w:val="lowerLetter"/>
+      <w:lvlText w:val="%2."/>
+      <w:lvlJc w:val="left"/>
+      <w:pPr>
+        <w:ind w:left="1440" w:hanging="360"/>
+      </w:pPr>
+    </w:lvl>
+    <w:lvl w:ilvl="2" w:tplc="0421001B" w:tentative="1">
+      <w:start w:val="1"/>
+      <w:numFmt w:val="lowerRoman"/>
+      <w:lvlText w:val="%3."/>
+      <w:lvlJc w:val="right"/>
+      <w:pPr>
+        <w:ind w:left="2160" w:hanging="180"/>
+      </w:pPr>
+    </w:lvl>
+    <w:lvl w:ilvl="3" w:tplc="0421000F" w:tentative="1">
+      <w:start w:val="1"/>
+      <w:numFmt w:val="decimal"/>
+      <w:lvlText w:val="%4."/>
+      <w:lvlJc w:val="left"/>
+      <w:pPr>
+        <w:ind w:left="2880" w:hanging="360"/>
+      </w:pPr>
+    </w:lvl>
+    <w:lvl w:ilvl="4" w:tplc="04210019" w:tentative="1">
+      <w:start w:val="1"/>
+      <w:numFmt w:val="lowerLetter"/>
+      <w:lvlText w:val="%5."/>
+      <w:lvlJc w:val="left"/>
+      <w:pPr>
+        <w:ind w:left="3600" w:hanging="360"/>
+      </w:pPr>
+    </w:lvl>
+    <w:lvl w:ilvl="5" w:tplc="0421001B" w:tentative="1">
+      <w:start w:val="1"/>
+      <w:numFmt w:val="lowerRoman"/>
+      <w:lvlText w:val="%6."/>
+      <w:lvlJc w:val="right"/>
+      <w:pPr>
+        <w:ind w:left="4320" w:hanging="180"/>
+      </w:pPr>
+    </w:lvl>
+    <w:lvl w:ilvl="6" w:tplc="0421000F" w:tentative="1">
+      <w:start w:val="1"/>
+      <w:numFmt w:val="decimal"/>
+      <w:lvlText w:val="%7."/>
+      <w:lvlJc w:val="left"/>
+      <w:pPr>
+        <w:ind w:left="5040" w:hanging="360"/>
+      </w:pPr>
+    </w:lvl>
+    <w:lvl w:ilvl="7" w:tplc="04210019" w:tentative="1">
+      <w:start w:val="1"/>
+      <w:numFmt w:val="lowerLetter"/>
+      <w:lvlText w:val="%8."/>
+      <w:lvlJc w:val="left"/>
+      <w:pPr>
+        <w:ind w:left="5760" w:hanging="360"/>
+      </w:pPr>
+    </w:lvl>
+    <w:lvl w:ilvl="8" w:tplc="0421001B" w:tentative="1">
+      <w:start w:val="1"/>
+      <w:numFmt w:val="lowerRoman"/>
+      <w:lvlText w:val="%9."/>
+      <w:lvlJc w:val="right"/>
+      <w:pPr>
+        <w:ind w:left="6480" w:hanging="180"/>
+      </w:pPr>
+    </w:lvl>
+  </w:abstractNum>
+  <w:abstractNum w:abstractNumId="10" w15:restartNumberingAfterBreak="0">
     <w:nsid w:val="60EE4C06"/>
     <w:multiLevelType w:val="hybridMultilevel"/>
     <w:tmpl w:val="9E84C5CC"/>
@@ -4771,7 +4847,7 @@
       </w:rPr>
     </w:lvl>
   </w:abstractNum>
-  <w:abstractNum w:abstractNumId="9" w15:restartNumberingAfterBreak="0">
+  <w:abstractNum w:abstractNumId="11" w15:restartNumberingAfterBreak="0">
     <w:nsid w:val="631B61B2"/>
     <w:multiLevelType w:val="hybridMultilevel"/>
     <w:tmpl w:val="D794ED4A"/>
@@ -4857,7 +4933,7 @@
       </w:pPr>
     </w:lvl>
   </w:abstractNum>
-  <w:abstractNum w:abstractNumId="10" w15:restartNumberingAfterBreak="0">
+  <w:abstractNum w:abstractNumId="12" w15:restartNumberingAfterBreak="0">
     <w:nsid w:val="64055356"/>
     <w:multiLevelType w:val="hybridMultilevel"/>
     <w:tmpl w:val="85B4C8DE"/>
@@ -4943,7 +5019,7 @@
       </w:pPr>
     </w:lvl>
   </w:abstractNum>
-  <w:abstractNum w:abstractNumId="11" w15:restartNumberingAfterBreak="0">
+  <w:abstractNum w:abstractNumId="13" w15:restartNumberingAfterBreak="0">
     <w:nsid w:val="682E6704"/>
     <w:multiLevelType w:val="hybridMultilevel"/>
     <w:tmpl w:val="7D583A3E"/>
@@ -5032,7 +5108,7 @@
       </w:pPr>
     </w:lvl>
   </w:abstractNum>
-  <w:abstractNum w:abstractNumId="12" w15:restartNumberingAfterBreak="0">
+  <w:abstractNum w:abstractNumId="14" w15:restartNumberingAfterBreak="0">
     <w:nsid w:val="749B3F34"/>
     <w:multiLevelType w:val="hybridMultilevel"/>
     <w:tmpl w:val="F83EF99A"/>
@@ -5145,7 +5221,7 @@
       </w:rPr>
     </w:lvl>
   </w:abstractNum>
-  <w:abstractNum w:abstractNumId="13" w15:restartNumberingAfterBreak="0">
+  <w:abstractNum w:abstractNumId="15" w15:restartNumberingAfterBreak="0">
     <w:nsid w:val="7CAE7DE9"/>
     <w:multiLevelType w:val="hybridMultilevel"/>
     <w:tmpl w:val="D85A7CA0"/>
@@ -5232,16 +5308,16 @@
     </w:lvl>
   </w:abstractNum>
   <w:num w:numId="1" w16cid:durableId="927228221">
-    <w:abstractNumId w:val="6"/>
+    <w:abstractNumId w:val="7"/>
   </w:num>
   <w:num w:numId="2" w16cid:durableId="176503200">
-    <w:abstractNumId w:val="12"/>
+    <w:abstractNumId w:val="14"/>
   </w:num>
   <w:num w:numId="3" w16cid:durableId="1640919054">
-    <w:abstractNumId w:val="3"/>
+    <w:abstractNumId w:val="4"/>
   </w:num>
   <w:num w:numId="4" w16cid:durableId="1467435059">
-    <w:abstractNumId w:val="10"/>
+    <w:abstractNumId w:val="12"/>
   </w:num>
   <w:num w:numId="5" w16cid:durableId="856776463">
     <w:abstractNumId w:val="2"/>
@@ -5250,28 +5326,34 @@
     <w:abstractNumId w:val="1"/>
   </w:num>
   <w:num w:numId="7" w16cid:durableId="504638908">
-    <w:abstractNumId w:val="5"/>
+    <w:abstractNumId w:val="6"/>
   </w:num>
   <w:num w:numId="8" w16cid:durableId="812985816">
+    <w:abstractNumId w:val="13"/>
+  </w:num>
+  <w:num w:numId="9" w16cid:durableId="1070929279">
     <w:abstractNumId w:val="11"/>
   </w:num>
-  <w:num w:numId="9" w16cid:durableId="1070929279">
-    <w:abstractNumId w:val="9"/>
-  </w:num>
   <w:num w:numId="10" w16cid:durableId="1514295870">
-    <w:abstractNumId w:val="8"/>
+    <w:abstractNumId w:val="10"/>
   </w:num>
   <w:num w:numId="11" w16cid:durableId="277030373">
-    <w:abstractNumId w:val="13"/>
+    <w:abstractNumId w:val="15"/>
   </w:num>
   <w:num w:numId="12" w16cid:durableId="1244880182">
     <w:abstractNumId w:val="0"/>
   </w:num>
   <w:num w:numId="13" w16cid:durableId="1832601015">
-    <w:abstractNumId w:val="4"/>
+    <w:abstractNumId w:val="5"/>
   </w:num>
   <w:num w:numId="14" w16cid:durableId="1671757855">
-    <w:abstractNumId w:val="7"/>
+    <w:abstractNumId w:val="8"/>
+  </w:num>
+  <w:num w:numId="15" w16cid:durableId="729381476">
+    <w:abstractNumId w:val="3"/>
+  </w:num>
+  <w:num w:numId="16" w16cid:durableId="982848501">
+    <w:abstractNumId w:val="9"/>
   </w:num>
 </w:numbering>
 </file>
@@ -5674,8 +5756,10 @@
   <w:style w:type="paragraph" w:default="1" w:styleId="Normal">
     <w:name w:val="Normal"/>
     <w:qFormat/>
-    <w:rsid w:val="00C70691"/>
+    <w:rsid w:val="00F2768E"/>
     <w:rPr>
+      <w:rFonts w:ascii="Calibri" w:hAnsi="Calibri"/>
+      <w:sz w:val="24"/>
       <w:lang w:val="en-ID"/>
     </w:rPr>
   </w:style>
@@ -5686,7 +5770,7 @@
     <w:link w:val="Heading1Char"/>
     <w:uiPriority w:val="9"/>
     <w:qFormat/>
-    <w:rsid w:val="00C90F83"/>
+    <w:rsid w:val="0017626C"/>
     <w:pPr>
       <w:keepNext/>
       <w:keepLines/>
@@ -5694,16 +5778,39 @@
       <w:outlineLvl w:val="0"/>
     </w:pPr>
     <w:rPr>
-      <w:rFonts w:ascii="Calibri" w:eastAsiaTheme="majorEastAsia" w:hAnsi="Calibri" w:cstheme="majorBidi"/>
+      <w:rFonts w:eastAsiaTheme="majorEastAsia" w:cstheme="majorBidi"/>
       <w:b/>
       <w:color w:val="000000" w:themeColor="text1"/>
-      <w:sz w:val="24"/>
+      <w:sz w:val="28"/>
       <w:szCs w:val="32"/>
+    </w:rPr>
+  </w:style>
+  <w:style w:type="paragraph" w:styleId="Heading2">
+    <w:name w:val="heading 2"/>
+    <w:basedOn w:val="Normal"/>
+    <w:next w:val="Normal"/>
+    <w:link w:val="Heading2Char"/>
+    <w:uiPriority w:val="9"/>
+    <w:unhideWhenUsed/>
+    <w:qFormat/>
+    <w:rsid w:val="0017626C"/>
+    <w:pPr>
+      <w:keepNext/>
+      <w:keepLines/>
+      <w:spacing w:before="40" w:after="0"/>
+      <w:outlineLvl w:val="1"/>
+    </w:pPr>
+    <w:rPr>
+      <w:rFonts w:eastAsiaTheme="majorEastAsia" w:cstheme="majorBidi"/>
+      <w:b/>
+      <w:color w:val="000000" w:themeColor="text1"/>
+      <w:szCs w:val="26"/>
     </w:rPr>
   </w:style>
   <w:style w:type="character" w:default="1" w:styleId="DefaultParagraphFont">
     <w:name w:val="Default Paragraph Font"/>
     <w:uiPriority w:val="1"/>
+    <w:semiHidden/>
     <w:unhideWhenUsed/>
   </w:style>
   <w:style w:type="table" w:default="1" w:styleId="TableNormal">
@@ -5816,12 +5923,12 @@
     <w:basedOn w:val="DefaultParagraphFont"/>
     <w:link w:val="Heading1"/>
     <w:uiPriority w:val="9"/>
-    <w:rsid w:val="00C90F83"/>
+    <w:rsid w:val="0017626C"/>
     <w:rPr>
       <w:rFonts w:ascii="Calibri" w:eastAsiaTheme="majorEastAsia" w:hAnsi="Calibri" w:cstheme="majorBidi"/>
       <w:b/>
       <w:color w:val="000000" w:themeColor="text1"/>
-      <w:sz w:val="24"/>
+      <w:sz w:val="28"/>
       <w:szCs w:val="32"/>
       <w:lang w:val="en-ID"/>
     </w:rPr>
@@ -5893,6 +6000,21 @@
     <w:rPr>
       <w:rFonts w:cs="Times New Roman"/>
       <w:lang w:val="id-ID"/>
+    </w:rPr>
+  </w:style>
+  <w:style w:type="character" w:customStyle="1" w:styleId="Heading2Char">
+    <w:name w:val="Heading 2 Char"/>
+    <w:basedOn w:val="DefaultParagraphFont"/>
+    <w:link w:val="Heading2"/>
+    <w:uiPriority w:val="9"/>
+    <w:rsid w:val="0017626C"/>
+    <w:rPr>
+      <w:rFonts w:ascii="Calibri" w:eastAsiaTheme="majorEastAsia" w:hAnsi="Calibri" w:cstheme="majorBidi"/>
+      <w:b/>
+      <w:color w:val="000000" w:themeColor="text1"/>
+      <w:sz w:val="24"/>
+      <w:szCs w:val="26"/>
+      <w:lang w:val="en-ID"/>
     </w:rPr>
   </w:style>
 </w:styles>

</xml_diff>